<commit_message>
modification to existing source using hibernate
</commit_message>
<xml_diff>
--- a/Documents/Tulasi Resume.docx
+++ b/Documents/Tulasi Resume.docx
@@ -168,51 +168,60 @@
         <w:ind w:firstLine="720"/>
         <w:jc w:val="center"/>
         <w:rPr>
-          <w:rFonts w:ascii="Cambria" w:hAnsi="Cambria" w:cs="Arial"/>
-          <w:bCs/>
-          <w:color w:val="000000"/>
-          <w:sz w:val="22"/>
-          <w:szCs w:val="22"/>
-          <w:lang w:val="en-US"/>
-        </w:rPr>
-      </w:pPr>
-      <w:r>
-        <w:rPr>
-          <w:rFonts w:ascii="Cambria" w:hAnsi="Cambria"/>
-          <w:sz w:val="22"/>
-          <w:szCs w:val="22"/>
+          <w:rFonts w:ascii="Cambria" w:hAnsi="Cambria" w:cs="Helvetica"/>
+          <w:color w:val="000000"/>
+          <w:sz w:val="24"/>
+          <w:szCs w:val="24"/>
+          <w:lang w:val="en-IN" w:eastAsia="en-IN"/>
+        </w:rPr>
+      </w:pPr>
+      <w:r>
+        <w:rPr>
+          <w:rFonts w:ascii="Cambria" w:hAnsi="Cambria" w:cs="Helvetica"/>
+          <w:color w:val="000000"/>
+          <w:sz w:val="24"/>
+          <w:szCs w:val="24"/>
+          <w:lang w:val="en-IN" w:eastAsia="en-IN"/>
         </w:rPr>
         <w:t xml:space="preserve">Computer programmer with experience in a broad range of Java technologies since </w:t>
       </w:r>
       <w:r>
         <w:rPr>
-          <w:rFonts w:ascii="Cambria" w:hAnsi="Cambria"/>
-          <w:sz w:val="22"/>
-          <w:szCs w:val="22"/>
+          <w:rFonts w:ascii="Cambria" w:hAnsi="Cambria" w:cs="Helvetica"/>
+          <w:color w:val="000000"/>
+          <w:sz w:val="24"/>
+          <w:szCs w:val="24"/>
+          <w:lang w:val="en-IN" w:eastAsia="en-IN"/>
         </w:rPr>
         <w:t>2013</w:t>
       </w:r>
       <w:r>
         <w:rPr>
-          <w:rFonts w:ascii="Cambria" w:hAnsi="Cambria"/>
-          <w:sz w:val="22"/>
-          <w:szCs w:val="22"/>
+          <w:rFonts w:ascii="Cambria" w:hAnsi="Cambria" w:cs="Helvetica"/>
+          <w:color w:val="000000"/>
+          <w:sz w:val="24"/>
+          <w:szCs w:val="24"/>
+          <w:lang w:val="en-IN" w:eastAsia="en-IN"/>
         </w:rPr>
         <w:t xml:space="preserve">. Key skills include ability to design and implement practical systems, and to communicate technical information to peers and non-technical </w:t>
       </w:r>
       <w:r>
         <w:rPr>
-          <w:rFonts w:ascii="Cambria" w:hAnsi="Cambria"/>
-          <w:sz w:val="22"/>
-          <w:szCs w:val="22"/>
+          <w:rFonts w:ascii="Cambria" w:hAnsi="Cambria" w:cs="Helvetica"/>
+          <w:color w:val="000000"/>
+          <w:sz w:val="24"/>
+          <w:szCs w:val="24"/>
+          <w:lang w:val="en-IN" w:eastAsia="en-IN"/>
         </w:rPr>
         <w:t xml:space="preserve">with </w:t>
       </w:r>
       <w:r>
         <w:rPr>
-          <w:rFonts w:ascii="Cambria" w:hAnsi="Cambria"/>
-          <w:sz w:val="22"/>
-          <w:szCs w:val="22"/>
+          <w:rFonts w:ascii="Cambria" w:hAnsi="Cambria" w:cs="Helvetica"/>
+          <w:color w:val="000000"/>
+          <w:sz w:val="24"/>
+          <w:szCs w:val="24"/>
+          <w:lang w:val="en-IN" w:eastAsia="en-IN"/>
         </w:rPr>
         <w:t>individuals.</w:t>
       </w:r>
@@ -257,21 +266,6 @@
         </w:rPr>
         <w:t>Summary:</w:t>
       </w:r>
-    </w:p>
-    <w:p>
-      <w:pPr>
-        <w:shd w:val="clear" w:color="auto" w:fill="FFFFFF"/>
-        <w:spacing w:line="390" w:lineRule="atLeast"/>
-        <w:ind w:right="45"/>
-        <w:rPr>
-          <w:rFonts w:ascii="Cambria" w:hAnsi="Cambria" w:cs="Helvetica"/>
-          <w:b/>
-          <w:color w:val="000000"/>
-          <w:sz w:val="28"/>
-          <w:szCs w:val="24"/>
-          <w:lang w:val="en-IN" w:eastAsia="en-IN"/>
-        </w:rPr>
-      </w:pPr>
     </w:p>
     <w:p>
       <w:pPr>
@@ -592,19 +586,7 @@
           <w:szCs w:val="24"/>
           <w:lang w:val="en-IN" w:eastAsia="en-IN"/>
         </w:rPr>
-        <w:t xml:space="preserve">he development of </w:t>
-      </w:r>
-      <w:bookmarkStart w:id="0" w:name="_GoBack"/>
-      <w:bookmarkEnd w:id="0"/>
-      <w:r>
-        <w:rPr>
-          <w:rFonts w:ascii="Cambria" w:hAnsi="Cambria" w:cs="Helvetica"/>
-          <w:color w:val="000000"/>
-          <w:sz w:val="24"/>
-          <w:szCs w:val="24"/>
-          <w:lang w:val="en-IN" w:eastAsia="en-IN"/>
-        </w:rPr>
-        <w:t>Java projects</w:t>
+        <w:t>he development of Java projects</w:t>
       </w:r>
     </w:p>
     <w:p>
@@ -682,18 +664,36 @@
         </w:rPr>
         <w:t xml:space="preserve">n version control using </w:t>
       </w:r>
-      <w:proofErr w:type="spellStart"/>
-      <w:r>
-        <w:rPr>
-          <w:rFonts w:ascii="Cambria" w:hAnsi="Cambria" w:cs="Helvetica"/>
-          <w:color w:val="000000"/>
-          <w:sz w:val="24"/>
-          <w:szCs w:val="24"/>
-          <w:lang w:val="en-IN" w:eastAsia="en-IN"/>
-        </w:rPr>
-        <w:t>GigHub</w:t>
-      </w:r>
-      <w:proofErr w:type="spellEnd"/>
+      <w:r>
+        <w:rPr>
+          <w:rFonts w:ascii="Cambria" w:hAnsi="Cambria" w:cs="Helvetica"/>
+          <w:color w:val="000000"/>
+          <w:sz w:val="24"/>
+          <w:szCs w:val="24"/>
+          <w:lang w:val="en-IN" w:eastAsia="en-IN"/>
+        </w:rPr>
+        <w:t>Gi</w:t>
+      </w:r>
+      <w:r>
+        <w:rPr>
+          <w:rFonts w:ascii="Cambria" w:hAnsi="Cambria" w:cs="Helvetica"/>
+          <w:color w:val="000000"/>
+          <w:sz w:val="24"/>
+          <w:szCs w:val="24"/>
+          <w:lang w:val="en-IN" w:eastAsia="en-IN"/>
+        </w:rPr>
+        <w:t>t</w:t>
+      </w:r>
+      <w:r>
+        <w:rPr>
+          <w:rFonts w:ascii="Cambria" w:hAnsi="Cambria" w:cs="Helvetica"/>
+          <w:color w:val="000000"/>
+          <w:sz w:val="24"/>
+          <w:szCs w:val="24"/>
+          <w:lang w:val="en-IN" w:eastAsia="en-IN"/>
+        </w:rPr>
+        <w:t>Hub</w:t>
+      </w:r>
     </w:p>
     <w:p>
       <w:pPr>
@@ -862,19 +862,6 @@
     </w:p>
     <w:p>
       <w:pPr>
-        <w:jc w:val="both"/>
-        <w:rPr>
-          <w:rFonts w:ascii="Cambria" w:hAnsi="Cambria" w:cs="Helvetica"/>
-          <w:b/>
-          <w:color w:val="000000"/>
-          <w:sz w:val="28"/>
-          <w:szCs w:val="24"/>
-          <w:lang w:val="en-IN" w:eastAsia="en-IN"/>
-        </w:rPr>
-      </w:pPr>
-    </w:p>
-    <w:p>
-      <w:pPr>
         <w:shd w:val="clear" w:color="auto" w:fill="FFFFFF"/>
         <w:spacing w:line="390" w:lineRule="atLeast"/>
         <w:ind w:right="45"/>
@@ -896,6 +883,17 @@
           <w:szCs w:val="24"/>
           <w:lang w:val="en-IN" w:eastAsia="en-IN"/>
         </w:rPr>
+        <w:t xml:space="preserve">Technical </w:t>
+      </w:r>
+      <w:r>
+        <w:rPr>
+          <w:rFonts w:ascii="Cambria" w:hAnsi="Cambria" w:cs="Helvetica"/>
+          <w:b/>
+          <w:color w:val="000000"/>
+          <w:sz w:val="32"/>
+          <w:szCs w:val="24"/>
+          <w:lang w:val="en-IN" w:eastAsia="en-IN"/>
+        </w:rPr>
         <w:t>Skills:</w:t>
       </w:r>
     </w:p>
@@ -1126,6 +1124,16 @@
           <w:lang w:eastAsia="en-GB"/>
         </w:rPr>
         <w:t>OOPS concepts</w:t>
+      </w:r>
+      <w:r>
+        <w:rPr>
+          <w:rFonts w:ascii="Cambria" w:hAnsi="Cambria"/>
+          <w:spacing w:val="-6"/>
+          <w:sz w:val="24"/>
+          <w:szCs w:val="24"/>
+          <w:lang w:eastAsia="en-GB"/>
+        </w:rPr>
+        <w:t>, J2SE including Collections</w:t>
       </w:r>
     </w:p>
     <w:p>
@@ -1474,39 +1482,33 @@
     </w:p>
     <w:p>
       <w:pPr>
-        <w:shd w:val="clear" w:color="auto" w:fill="FFFFFF"/>
-        <w:spacing w:line="390" w:lineRule="atLeast"/>
-        <w:ind w:right="45"/>
-        <w:rPr>
-          <w:rFonts w:ascii="Cambria" w:hAnsi="Cambria" w:cs="Helvetica"/>
+        <w:pBdr>
+          <w:top w:val="dotted" w:sz="4" w:space="1" w:color="auto"/>
+          <w:bottom w:val="dotted" w:sz="4" w:space="1" w:color="auto"/>
+        </w:pBdr>
+        <w:shd w:val="clear" w:color="auto" w:fill="17365D"/>
+        <w:jc w:val="center"/>
+        <w:rPr>
+          <w:rFonts w:ascii="Cambria" w:hAnsi="Cambria"/>
           <w:b/>
-          <w:color w:val="000000"/>
-          <w:sz w:val="32"/>
-          <w:szCs w:val="24"/>
-          <w:lang w:val="en-IN" w:eastAsia="en-IN"/>
-        </w:rPr>
-      </w:pPr>
-      <w:r>
-        <w:rPr>
-          <w:rFonts w:ascii="Cambria" w:hAnsi="Cambria" w:cs="Helvetica"/>
+          <w:smallCaps/>
+          <w:color w:val="FFFFFF"/>
+          <w:spacing w:val="38"/>
+          <w:sz w:val="22"/>
+          <w:szCs w:val="22"/>
+        </w:rPr>
+      </w:pPr>
+      <w:r>
+        <w:rPr>
+          <w:rFonts w:ascii="Cambria" w:hAnsi="Cambria"/>
           <w:b/>
-          <w:color w:val="000000"/>
-          <w:sz w:val="32"/>
-          <w:szCs w:val="24"/>
-          <w:lang w:val="en-IN" w:eastAsia="en-IN"/>
-        </w:rPr>
-        <w:t>Experienc</w:t>
-      </w:r>
-      <w:r>
-        <w:rPr>
-          <w:rFonts w:ascii="Cambria" w:hAnsi="Cambria" w:cs="Helvetica"/>
-          <w:b/>
-          <w:color w:val="000000"/>
-          <w:sz w:val="32"/>
-          <w:szCs w:val="24"/>
-          <w:lang w:val="en-IN" w:eastAsia="en-IN"/>
-        </w:rPr>
-        <w:t>e:</w:t>
+          <w:smallCaps/>
+          <w:color w:val="FFFFFF"/>
+          <w:spacing w:val="38"/>
+          <w:sz w:val="22"/>
+          <w:szCs w:val="22"/>
+        </w:rPr>
+        <w:t>PROFESSIONAL EXPERIENCE</w:t>
       </w:r>
     </w:p>
     <w:p>
@@ -1536,67 +1538,53 @@
         <w:ind w:right="45"/>
         <w:rPr>
           <w:rFonts w:ascii="Cambria" w:hAnsi="Cambria" w:cs="Helvetica"/>
-          <w:b/>
-          <w:color w:val="000000"/>
-          <w:sz w:val="24"/>
-          <w:szCs w:val="24"/>
-          <w:lang w:val="en-IN" w:eastAsia="en-IN"/>
-        </w:rPr>
-      </w:pPr>
-      <w:r>
-        <w:rPr>
-          <w:rFonts w:ascii="Cambria" w:hAnsi="Cambria"/>
-          <w:b/>
-          <w:spacing w:val="-6"/>
-          <w:sz w:val="24"/>
-          <w:szCs w:val="24"/>
-          <w:lang w:eastAsia="en-GB"/>
-        </w:rPr>
-        <w:t xml:space="preserve">Panel Coder Software Pvt. Ltd. </w:t>
-      </w:r>
-      <w:r>
-        <w:rPr>
-          <w:rFonts w:ascii="Cambria" w:hAnsi="Cambria"/>
-          <w:b/>
-          <w:spacing w:val="-6"/>
-          <w:sz w:val="24"/>
-          <w:szCs w:val="24"/>
-          <w:lang w:eastAsia="en-GB"/>
-        </w:rPr>
-        <w:t>–</w:t>
-      </w:r>
-      <w:r>
-        <w:rPr>
-          <w:rFonts w:ascii="Cambria" w:hAnsi="Cambria"/>
-          <w:b/>
-          <w:spacing w:val="-6"/>
-          <w:sz w:val="24"/>
-          <w:szCs w:val="24"/>
-          <w:lang w:eastAsia="en-GB"/>
-        </w:rPr>
-        <w:t xml:space="preserve"> </w:t>
-      </w:r>
-      <w:r>
-        <w:rPr>
-          <w:rFonts w:ascii="Cambria" w:hAnsi="Cambria"/>
-          <w:b/>
-          <w:spacing w:val="-6"/>
-          <w:sz w:val="24"/>
-          <w:szCs w:val="24"/>
-          <w:lang w:eastAsia="en-GB"/>
-        </w:rPr>
-        <w:t xml:space="preserve">Phillips </w:t>
-      </w:r>
-      <w:r>
-        <w:rPr>
-          <w:rFonts w:ascii="Cambria" w:hAnsi="Cambria"/>
-          <w:b/>
-          <w:spacing w:val="-6"/>
-          <w:sz w:val="24"/>
-          <w:szCs w:val="24"/>
-          <w:lang w:eastAsia="en-GB"/>
-        </w:rPr>
-        <w:t>Clinical Informatics</w:t>
+          <w:color w:val="000000"/>
+          <w:sz w:val="32"/>
+          <w:szCs w:val="24"/>
+          <w:lang w:val="en-IN" w:eastAsia="en-IN"/>
+        </w:rPr>
+      </w:pPr>
+      <w:r>
+        <w:rPr>
+          <w:rFonts w:ascii="Cambria" w:hAnsi="Cambria" w:cs="Helvetica"/>
+          <w:color w:val="000000"/>
+          <w:sz w:val="24"/>
+          <w:szCs w:val="24"/>
+          <w:lang w:val="en-IN" w:eastAsia="en-IN"/>
+        </w:rPr>
+        <w:t xml:space="preserve">Working as a Java Software Engineer for Panel Coder Software </w:t>
+      </w:r>
+      <w:proofErr w:type="spellStart"/>
+      <w:r>
+        <w:rPr>
+          <w:rFonts w:ascii="Cambria" w:hAnsi="Cambria" w:cs="Helvetica"/>
+          <w:color w:val="000000"/>
+          <w:sz w:val="24"/>
+          <w:szCs w:val="24"/>
+          <w:lang w:val="en-IN" w:eastAsia="en-IN"/>
+        </w:rPr>
+        <w:t>Pvt.</w:t>
+      </w:r>
+      <w:proofErr w:type="spellEnd"/>
+      <w:r>
+        <w:rPr>
+          <w:rFonts w:ascii="Cambria" w:hAnsi="Cambria" w:cs="Helvetica"/>
+          <w:color w:val="000000"/>
+          <w:sz w:val="24"/>
+          <w:szCs w:val="24"/>
+          <w:lang w:val="en-IN" w:eastAsia="en-IN"/>
+        </w:rPr>
+        <w:t xml:space="preserve"> Ltd.</w:t>
+      </w:r>
+      <w:r>
+        <w:rPr>
+          <w:rFonts w:ascii="Cambria" w:hAnsi="Cambria" w:cs="Helvetica"/>
+          <w:color w:val="000000"/>
+          <w:sz w:val="24"/>
+          <w:szCs w:val="24"/>
+          <w:lang w:val="en-IN" w:eastAsia="en-IN"/>
+        </w:rPr>
+        <w:t xml:space="preserve"> Bangalore from March 2013 to till date.</w:t>
       </w:r>
     </w:p>
     <w:p>
@@ -1608,185 +1596,1141 @@
         <w:rPr>
           <w:rFonts w:ascii="Cambria" w:hAnsi="Cambria" w:cs="Helvetica"/>
           <w:color w:val="000000"/>
-          <w:sz w:val="24"/>
-          <w:szCs w:val="24"/>
-          <w:lang w:val="en-IN" w:eastAsia="en-IN"/>
-        </w:rPr>
-      </w:pPr>
-      <w:r>
-        <w:rPr>
-          <w:rFonts w:ascii="Cambria" w:hAnsi="Cambria" w:cs="Helvetica"/>
+          <w:sz w:val="32"/>
+          <w:szCs w:val="24"/>
+          <w:lang w:val="en-IN" w:eastAsia="en-IN"/>
+        </w:rPr>
+      </w:pPr>
+    </w:p>
+    <w:p>
+      <w:pPr>
+        <w:pBdr>
+          <w:top w:val="dotted" w:sz="4" w:space="1" w:color="auto"/>
+          <w:bottom w:val="dotted" w:sz="4" w:space="1" w:color="auto"/>
+        </w:pBdr>
+        <w:shd w:val="clear" w:color="auto" w:fill="17365D"/>
+        <w:jc w:val="center"/>
+        <w:rPr>
+          <w:rFonts w:ascii="Cambria" w:hAnsi="Cambria"/>
           <w:b/>
-          <w:color w:val="000000"/>
-          <w:sz w:val="24"/>
-          <w:szCs w:val="24"/>
-          <w:lang w:val="en-IN" w:eastAsia="en-IN"/>
-        </w:rPr>
-        <w:t>Java</w:t>
-      </w:r>
-      <w:r>
-        <w:rPr>
-          <w:rFonts w:ascii="Cambria" w:hAnsi="Cambria" w:cs="Helvetica"/>
+          <w:smallCaps/>
+          <w:color w:val="FFFFFF"/>
+          <w:spacing w:val="38"/>
+          <w:sz w:val="22"/>
+          <w:szCs w:val="22"/>
+        </w:rPr>
+      </w:pPr>
+      <w:r>
+        <w:rPr>
+          <w:rFonts w:ascii="Cambria" w:hAnsi="Cambria"/>
           <w:b/>
-          <w:color w:val="000000"/>
-          <w:sz w:val="24"/>
-          <w:szCs w:val="24"/>
-          <w:lang w:val="en-IN" w:eastAsia="en-IN"/>
-        </w:rPr>
-        <w:t xml:space="preserve"> S</w:t>
-      </w:r>
-      <w:r>
+          <w:smallCaps/>
+          <w:color w:val="FFFFFF"/>
+          <w:spacing w:val="38"/>
+          <w:sz w:val="22"/>
+          <w:szCs w:val="22"/>
+        </w:rPr>
+        <w:t>PROJECTS HANDLED</w:t>
+      </w:r>
+    </w:p>
+    <w:p>
+      <w:pPr>
+        <w:shd w:val="clear" w:color="auto" w:fill="FFFFFF"/>
+        <w:spacing w:line="390" w:lineRule="atLeast"/>
+        <w:ind w:right="45"/>
         <w:rPr>
           <w:rFonts w:ascii="Cambria" w:hAnsi="Cambria" w:cs="Helvetica"/>
           <w:b/>
           <w:color w:val="000000"/>
-          <w:sz w:val="24"/>
-          <w:szCs w:val="24"/>
-          <w:lang w:val="en-IN" w:eastAsia="en-IN"/>
-        </w:rPr>
-        <w:t>oftware</w:t>
-      </w:r>
-      <w:r>
-        <w:rPr>
-          <w:rFonts w:ascii="Cambria" w:hAnsi="Cambria" w:cs="Helvetica"/>
+          <w:sz w:val="32"/>
+          <w:szCs w:val="24"/>
+          <w:lang w:val="en-IN" w:eastAsia="en-IN"/>
+        </w:rPr>
+      </w:pPr>
+    </w:p>
+    <w:p>
+      <w:pPr>
+        <w:jc w:val="both"/>
+        <w:rPr>
+          <w:rFonts w:ascii="Cambria" w:hAnsi="Cambria"/>
           <w:b/>
-          <w:color w:val="000000"/>
-          <w:sz w:val="24"/>
-          <w:szCs w:val="24"/>
-          <w:lang w:val="en-IN" w:eastAsia="en-IN"/>
-        </w:rPr>
-        <w:t xml:space="preserve"> Engineer</w:t>
-      </w:r>
-      <w:r>
-        <w:rPr>
-          <w:rFonts w:ascii="Cambria" w:hAnsi="Cambria" w:cs="Helvetica"/>
-          <w:color w:val="000000"/>
-          <w:sz w:val="24"/>
-          <w:szCs w:val="24"/>
-          <w:lang w:val="en-IN" w:eastAsia="en-IN"/>
+          <w:spacing w:val="-6"/>
+          <w:sz w:val="22"/>
+          <w:szCs w:val="22"/>
+          <w:lang w:eastAsia="en-GB"/>
+        </w:rPr>
+      </w:pPr>
+      <w:r>
+        <w:rPr>
+          <w:rFonts w:ascii="Cambria" w:hAnsi="Cambria"/>
+          <w:b/>
+          <w:spacing w:val="-6"/>
+          <w:sz w:val="22"/>
+          <w:szCs w:val="22"/>
+          <w:lang w:eastAsia="en-GB"/>
+        </w:rPr>
+        <w:t>PROJECT: #1</w:t>
+      </w:r>
+    </w:p>
+    <w:p>
+      <w:pPr>
+        <w:jc w:val="both"/>
+        <w:rPr>
+          <w:rFonts w:ascii="Cambria" w:hAnsi="Cambria"/>
+          <w:b/>
+          <w:spacing w:val="-6"/>
+          <w:sz w:val="22"/>
+          <w:szCs w:val="22"/>
+          <w:lang w:eastAsia="en-GB"/>
+        </w:rPr>
+      </w:pPr>
+    </w:p>
+    <w:p>
+      <w:pPr>
+        <w:jc w:val="both"/>
+        <w:rPr>
+          <w:rFonts w:ascii="Cambria" w:hAnsi="Cambria"/>
+          <w:spacing w:val="-6"/>
+          <w:sz w:val="24"/>
+          <w:szCs w:val="24"/>
+          <w:lang w:eastAsia="en-GB"/>
+        </w:rPr>
+      </w:pPr>
+      <w:r>
+        <w:rPr>
+          <w:rFonts w:ascii="Cambria" w:hAnsi="Cambria"/>
+          <w:spacing w:val="-6"/>
+          <w:sz w:val="24"/>
+          <w:szCs w:val="24"/>
+          <w:lang w:eastAsia="en-GB"/>
+        </w:rPr>
+        <w:t>Title</w:t>
+      </w:r>
+      <w:r>
+        <w:rPr>
+          <w:rFonts w:ascii="Cambria" w:hAnsi="Cambria"/>
+          <w:spacing w:val="-6"/>
+          <w:sz w:val="24"/>
+          <w:szCs w:val="24"/>
+          <w:lang w:eastAsia="en-GB"/>
+        </w:rPr>
+        <w:tab/>
+      </w:r>
+      <w:r>
+        <w:rPr>
+          <w:rFonts w:ascii="Cambria" w:hAnsi="Cambria"/>
+          <w:spacing w:val="-6"/>
+          <w:sz w:val="24"/>
+          <w:szCs w:val="24"/>
+          <w:lang w:eastAsia="en-GB"/>
+        </w:rPr>
+        <w:tab/>
+      </w:r>
+      <w:r>
+        <w:rPr>
+          <w:rFonts w:ascii="Cambria" w:hAnsi="Cambria"/>
+          <w:spacing w:val="-6"/>
+          <w:sz w:val="24"/>
+          <w:szCs w:val="24"/>
+          <w:lang w:eastAsia="en-GB"/>
+        </w:rPr>
+        <w:tab/>
+        <w:t xml:space="preserve">: </w:t>
+      </w:r>
+      <w:r>
+        <w:rPr>
+          <w:rFonts w:ascii="Cambria" w:hAnsi="Cambria"/>
+          <w:spacing w:val="-6"/>
+          <w:sz w:val="24"/>
+          <w:szCs w:val="24"/>
+          <w:lang w:eastAsia="en-GB"/>
+        </w:rPr>
+        <w:t xml:space="preserve"> Clinical Informatics</w:t>
+      </w:r>
+    </w:p>
+    <w:p>
+      <w:pPr>
+        <w:jc w:val="both"/>
+        <w:rPr>
+          <w:rFonts w:ascii="Cambria" w:hAnsi="Cambria"/>
+          <w:spacing w:val="-6"/>
+          <w:sz w:val="24"/>
+          <w:szCs w:val="24"/>
+          <w:lang w:eastAsia="en-GB"/>
+        </w:rPr>
+      </w:pPr>
+      <w:r>
+        <w:rPr>
+          <w:rFonts w:ascii="Cambria" w:hAnsi="Cambria"/>
+          <w:spacing w:val="-6"/>
+          <w:sz w:val="24"/>
+          <w:szCs w:val="24"/>
+          <w:lang w:eastAsia="en-GB"/>
+        </w:rPr>
+        <w:t>Duration</w:t>
+      </w:r>
+      <w:r>
+        <w:rPr>
+          <w:rFonts w:ascii="Cambria" w:hAnsi="Cambria"/>
+          <w:spacing w:val="-6"/>
+          <w:sz w:val="24"/>
+          <w:szCs w:val="24"/>
+          <w:lang w:eastAsia="en-GB"/>
+        </w:rPr>
+        <w:tab/>
+      </w:r>
+      <w:r>
+        <w:rPr>
+          <w:rFonts w:ascii="Cambria" w:hAnsi="Cambria"/>
+          <w:spacing w:val="-6"/>
+          <w:sz w:val="24"/>
+          <w:szCs w:val="24"/>
+          <w:lang w:eastAsia="en-GB"/>
+        </w:rPr>
+        <w:tab/>
+        <w:t xml:space="preserve">:  </w:t>
+      </w:r>
+      <w:r>
+        <w:rPr>
+          <w:rFonts w:ascii="Cambria" w:hAnsi="Cambria"/>
+          <w:spacing w:val="-6"/>
+          <w:sz w:val="24"/>
+          <w:szCs w:val="24"/>
+          <w:lang w:eastAsia="en-GB"/>
+        </w:rPr>
+        <w:t>March 2014 to Present</w:t>
+      </w:r>
+    </w:p>
+    <w:p>
+      <w:pPr>
+        <w:jc w:val="both"/>
+        <w:rPr>
+          <w:rFonts w:ascii="Cambria" w:hAnsi="Cambria" w:cs="Calibri"/>
+          <w:spacing w:val="-6"/>
+          <w:sz w:val="24"/>
+          <w:szCs w:val="24"/>
+        </w:rPr>
+      </w:pPr>
+      <w:r>
+        <w:rPr>
+          <w:rFonts w:ascii="Cambria" w:hAnsi="Cambria" w:cs="Calibri"/>
+          <w:spacing w:val="-6"/>
+          <w:sz w:val="24"/>
+          <w:szCs w:val="24"/>
+        </w:rPr>
+        <w:t>Operating System</w:t>
+      </w:r>
+      <w:r>
+        <w:rPr>
+          <w:rFonts w:ascii="Cambria" w:hAnsi="Cambria" w:cs="Calibri"/>
+          <w:spacing w:val="-6"/>
+          <w:sz w:val="24"/>
+          <w:szCs w:val="24"/>
+        </w:rPr>
+        <w:tab/>
+        <w:t xml:space="preserve">:  </w:t>
+      </w:r>
+      <w:r>
+        <w:rPr>
+          <w:rFonts w:ascii="Cambria" w:hAnsi="Cambria" w:cs="Calibri"/>
+          <w:spacing w:val="-6"/>
+          <w:sz w:val="24"/>
+          <w:szCs w:val="24"/>
+        </w:rPr>
+        <w:t>Windows</w:t>
+      </w:r>
+    </w:p>
+    <w:p>
+      <w:pPr>
+        <w:rPr>
+          <w:rFonts w:ascii="Cambria" w:hAnsi="Cambria" w:cs="Calibri"/>
+          <w:spacing w:val="-6"/>
+          <w:sz w:val="24"/>
+          <w:szCs w:val="24"/>
+        </w:rPr>
+      </w:pPr>
+      <w:r>
+        <w:rPr>
+          <w:rFonts w:ascii="Cambria" w:hAnsi="Cambria" w:cs="Calibri"/>
+          <w:spacing w:val="-6"/>
+          <w:sz w:val="24"/>
+          <w:szCs w:val="24"/>
+        </w:rPr>
+        <w:t>Technologies</w:t>
+      </w:r>
+      <w:r>
+        <w:rPr>
+          <w:rFonts w:ascii="Cambria" w:hAnsi="Cambria" w:cs="Calibri"/>
+          <w:spacing w:val="-6"/>
+          <w:sz w:val="24"/>
+          <w:szCs w:val="24"/>
+        </w:rPr>
+        <w:tab/>
+      </w:r>
+      <w:r>
+        <w:rPr>
+          <w:rFonts w:ascii="Cambria" w:hAnsi="Cambria" w:cs="Calibri"/>
+          <w:spacing w:val="-6"/>
+          <w:sz w:val="24"/>
+          <w:szCs w:val="24"/>
+        </w:rPr>
+        <w:tab/>
+        <w:t>:</w:t>
+      </w:r>
+      <w:r>
+        <w:rPr>
+          <w:rFonts w:cs="Calibri"/>
+          <w:spacing w:val="-6"/>
+        </w:rPr>
+        <w:t> </w:t>
+      </w:r>
+      <w:r>
+        <w:rPr>
+          <w:rFonts w:ascii="Cambria" w:hAnsi="Cambria" w:cs="Calibri"/>
+          <w:spacing w:val="-6"/>
+          <w:sz w:val="24"/>
+          <w:szCs w:val="24"/>
+        </w:rPr>
+        <w:t>Java,</w:t>
+      </w:r>
+      <w:r>
+        <w:rPr>
+          <w:rFonts w:ascii="Cambria" w:hAnsi="Cambria" w:cs="Calibri"/>
+          <w:spacing w:val="-6"/>
+          <w:sz w:val="24"/>
+          <w:szCs w:val="24"/>
         </w:rPr>
         <w:t xml:space="preserve"> </w:t>
       </w:r>
       <w:r>
         <w:rPr>
-          <w:rFonts w:ascii="Cambria" w:hAnsi="Cambria" w:cs="Helvetica"/>
-          <w:color w:val="000000"/>
-          <w:sz w:val="24"/>
-          <w:szCs w:val="24"/>
-          <w:lang w:val="en-IN" w:eastAsia="en-IN"/>
-        </w:rPr>
-        <w:t xml:space="preserve">- </w:t>
-      </w:r>
-      <w:r>
-        <w:rPr>
-          <w:rFonts w:ascii="Cambria" w:hAnsi="Cambria" w:cs="Helvetica"/>
-          <w:i/>
-          <w:color w:val="000000"/>
-          <w:sz w:val="24"/>
-          <w:szCs w:val="24"/>
-          <w:lang w:val="en-IN" w:eastAsia="en-IN"/>
-        </w:rPr>
-        <w:t>Mar</w:t>
-      </w:r>
-      <w:r>
-        <w:rPr>
-          <w:rFonts w:ascii="Cambria" w:hAnsi="Cambria" w:cs="Helvetica"/>
-          <w:i/>
-          <w:color w:val="000000"/>
-          <w:sz w:val="24"/>
-          <w:szCs w:val="24"/>
-          <w:lang w:val="en-IN" w:eastAsia="en-IN"/>
-        </w:rPr>
-        <w:t>ch</w:t>
-      </w:r>
-      <w:r>
-        <w:rPr>
-          <w:rFonts w:ascii="Cambria" w:hAnsi="Cambria" w:cs="Helvetica"/>
-          <w:i/>
-          <w:color w:val="000000"/>
-          <w:sz w:val="24"/>
-          <w:szCs w:val="24"/>
-          <w:lang w:val="en-IN" w:eastAsia="en-IN"/>
+          <w:rFonts w:ascii="Cambria" w:hAnsi="Cambria" w:cs="Calibri"/>
+          <w:spacing w:val="-6"/>
+          <w:sz w:val="24"/>
+          <w:szCs w:val="24"/>
+        </w:rPr>
+        <w:t>JDBC,</w:t>
+      </w:r>
+      <w:r>
+        <w:rPr>
+          <w:rFonts w:ascii="Cambria" w:hAnsi="Cambria" w:cs="Calibri"/>
+          <w:spacing w:val="-6"/>
+          <w:sz w:val="24"/>
+          <w:szCs w:val="24"/>
         </w:rPr>
         <w:t xml:space="preserve"> </w:t>
       </w:r>
       <w:r>
         <w:rPr>
-          <w:rFonts w:ascii="Cambria" w:hAnsi="Cambria" w:cs="Helvetica"/>
-          <w:i/>
-          <w:color w:val="000000"/>
-          <w:sz w:val="24"/>
-          <w:szCs w:val="24"/>
-          <w:lang w:val="en-IN" w:eastAsia="en-IN"/>
-        </w:rPr>
-        <w:t>20</w:t>
-      </w:r>
-      <w:r>
-        <w:rPr>
-          <w:rFonts w:ascii="Cambria" w:hAnsi="Cambria" w:cs="Helvetica"/>
-          <w:i/>
-          <w:color w:val="000000"/>
-          <w:sz w:val="24"/>
-          <w:szCs w:val="24"/>
-          <w:lang w:val="en-IN" w:eastAsia="en-IN"/>
-        </w:rPr>
-        <w:t>1</w:t>
-      </w:r>
-      <w:r>
-        <w:rPr>
-          <w:rFonts w:ascii="Cambria" w:hAnsi="Cambria" w:cs="Helvetica"/>
-          <w:i/>
-          <w:color w:val="000000"/>
-          <w:sz w:val="24"/>
-          <w:szCs w:val="24"/>
-          <w:lang w:val="en-IN" w:eastAsia="en-IN"/>
-        </w:rPr>
-        <w:t>4</w:t>
-      </w:r>
-      <w:r>
-        <w:rPr>
-          <w:rFonts w:ascii="Cambria" w:hAnsi="Cambria" w:cs="Helvetica"/>
-          <w:i/>
-          <w:color w:val="000000"/>
-          <w:sz w:val="24"/>
-          <w:szCs w:val="24"/>
-          <w:lang w:val="en-IN" w:eastAsia="en-IN"/>
-        </w:rPr>
-        <w:t xml:space="preserve"> </w:t>
-      </w:r>
-      <w:r>
-        <w:rPr>
-          <w:rFonts w:ascii="Cambria" w:hAnsi="Cambria" w:cs="Helvetica"/>
-          <w:i/>
-          <w:color w:val="000000"/>
-          <w:sz w:val="24"/>
-          <w:szCs w:val="24"/>
-          <w:lang w:val="en-IN" w:eastAsia="en-IN"/>
-        </w:rPr>
-        <w:t>to</w:t>
-      </w:r>
-      <w:r>
-        <w:rPr>
-          <w:rFonts w:ascii="Cambria" w:hAnsi="Cambria" w:cs="Helvetica"/>
-          <w:i/>
-          <w:color w:val="000000"/>
-          <w:sz w:val="24"/>
-          <w:szCs w:val="24"/>
-          <w:lang w:val="en-IN" w:eastAsia="en-IN"/>
-        </w:rPr>
-        <w:t xml:space="preserve"> </w:t>
-      </w:r>
-      <w:r>
-        <w:rPr>
-          <w:rFonts w:ascii="Cambria" w:hAnsi="Cambria" w:cs="Helvetica"/>
-          <w:i/>
-          <w:color w:val="000000"/>
-          <w:sz w:val="24"/>
-          <w:szCs w:val="24"/>
-          <w:lang w:val="en-IN" w:eastAsia="en-IN"/>
-        </w:rPr>
-        <w:t>present</w:t>
-      </w:r>
+          <w:rFonts w:ascii="Cambria" w:hAnsi="Cambria" w:cs="Calibri"/>
+          <w:spacing w:val="-6"/>
+          <w:sz w:val="24"/>
+          <w:szCs w:val="24"/>
+        </w:rPr>
+        <w:t>JSP</w:t>
+      </w:r>
+      <w:r>
+        <w:rPr>
+          <w:rFonts w:ascii="Cambria" w:hAnsi="Cambria" w:cs="Calibri"/>
+          <w:spacing w:val="-6"/>
+          <w:sz w:val="24"/>
+          <w:szCs w:val="24"/>
+        </w:rPr>
+        <w:t>, S</w:t>
+      </w:r>
+      <w:r>
+        <w:rPr>
+          <w:rFonts w:ascii="Cambria" w:hAnsi="Cambria" w:cs="Calibri"/>
+          <w:spacing w:val="-6"/>
+          <w:sz w:val="24"/>
+          <w:szCs w:val="24"/>
+        </w:rPr>
+        <w:t>ervlets</w:t>
+      </w:r>
+      <w:r>
+        <w:rPr>
+          <w:rFonts w:ascii="Cambria" w:hAnsi="Cambria" w:cs="Calibri"/>
+          <w:spacing w:val="-6"/>
+          <w:sz w:val="24"/>
+          <w:szCs w:val="24"/>
+        </w:rPr>
+        <w:t xml:space="preserve">, </w:t>
+      </w:r>
+      <w:proofErr w:type="spellStart"/>
+      <w:r>
+        <w:rPr>
+          <w:rFonts w:ascii="Cambria" w:hAnsi="Cambria" w:cs="Calibri"/>
+          <w:spacing w:val="-6"/>
+          <w:sz w:val="24"/>
+          <w:szCs w:val="24"/>
+        </w:rPr>
+        <w:t>Javascript</w:t>
+      </w:r>
+      <w:proofErr w:type="spellEnd"/>
+      <w:r>
+        <w:rPr>
+          <w:rFonts w:ascii="Cambria" w:hAnsi="Cambria" w:cs="Calibri"/>
+          <w:spacing w:val="-6"/>
+          <w:sz w:val="24"/>
+          <w:szCs w:val="24"/>
+        </w:rPr>
+        <w:t xml:space="preserve"> and </w:t>
+      </w:r>
+      <w:r>
+        <w:rPr>
+          <w:rFonts w:ascii="Cambria" w:hAnsi="Cambria" w:cs="Calibri"/>
+          <w:spacing w:val="-6"/>
+          <w:sz w:val="24"/>
+          <w:szCs w:val="24"/>
+        </w:rPr>
+        <w:t>SQL</w:t>
+      </w:r>
+      <w:r>
+        <w:rPr>
+          <w:rFonts w:ascii="Cambria" w:hAnsi="Cambria" w:cs="Calibri"/>
+          <w:spacing w:val="-6"/>
+          <w:sz w:val="24"/>
+          <w:szCs w:val="24"/>
+        </w:rPr>
+        <w:t xml:space="preserve"> Server</w:t>
+      </w:r>
+      <w:r>
+        <w:rPr>
+          <w:rFonts w:ascii="Cambria" w:hAnsi="Cambria" w:cs="Calibri"/>
+          <w:spacing w:val="-6"/>
+          <w:sz w:val="24"/>
+          <w:szCs w:val="24"/>
+        </w:rPr>
+        <w:br/>
+        <w:t>Role</w:t>
+      </w:r>
+      <w:r>
+        <w:rPr>
+          <w:rFonts w:ascii="Cambria" w:hAnsi="Cambria" w:cs="Calibri"/>
+          <w:spacing w:val="-6"/>
+          <w:sz w:val="24"/>
+          <w:szCs w:val="24"/>
+        </w:rPr>
+        <w:tab/>
+      </w:r>
+      <w:r>
+        <w:rPr>
+          <w:rFonts w:ascii="Cambria" w:hAnsi="Cambria" w:cs="Calibri"/>
+          <w:spacing w:val="-6"/>
+          <w:sz w:val="24"/>
+          <w:szCs w:val="24"/>
+        </w:rPr>
+        <w:tab/>
+      </w:r>
+      <w:r>
+        <w:rPr>
+          <w:rFonts w:ascii="Cambria" w:hAnsi="Cambria" w:cs="Calibri"/>
+          <w:spacing w:val="-6"/>
+          <w:sz w:val="24"/>
+          <w:szCs w:val="24"/>
+        </w:rPr>
+        <w:tab/>
+        <w:t>:</w:t>
+      </w:r>
+      <w:r>
+        <w:rPr>
+          <w:rFonts w:cs="Calibri"/>
+          <w:spacing w:val="-6"/>
+        </w:rPr>
+        <w:t> </w:t>
+      </w:r>
+      <w:r>
+        <w:rPr>
+          <w:rFonts w:cs="Calibri"/>
+          <w:spacing w:val="-6"/>
+        </w:rPr>
+        <w:t>W</w:t>
+      </w:r>
+      <w:r>
+        <w:rPr>
+          <w:rFonts w:cs="Calibri"/>
+          <w:spacing w:val="-6"/>
+        </w:rPr>
+        <w:t xml:space="preserve">eb </w:t>
+      </w:r>
+      <w:r>
+        <w:rPr>
+          <w:rFonts w:ascii="Cambria" w:hAnsi="Cambria" w:cs="Calibri"/>
+          <w:spacing w:val="-6"/>
+          <w:sz w:val="24"/>
+          <w:szCs w:val="24"/>
+        </w:rPr>
+        <w:t>Application</w:t>
+      </w:r>
+      <w:r>
+        <w:rPr>
+          <w:rFonts w:ascii="Cambria" w:hAnsi="Cambria" w:cs="Helvetica"/>
+          <w:color w:val="000000"/>
+          <w:sz w:val="24"/>
+          <w:szCs w:val="24"/>
+          <w:shd w:val="clear" w:color="auto" w:fill="FFFFFF"/>
+        </w:rPr>
+        <w:t xml:space="preserve"> Development</w:t>
+      </w:r>
+    </w:p>
+    <w:p>
+      <w:pPr>
+        <w:jc w:val="both"/>
+        <w:rPr>
+          <w:rFonts w:ascii="Cambria" w:hAnsi="Cambria" w:cs="Calibri"/>
+          <w:b/>
+          <w:spacing w:val="-6"/>
+          <w:sz w:val="24"/>
+          <w:szCs w:val="24"/>
+        </w:rPr>
+      </w:pPr>
+    </w:p>
+    <w:p>
+      <w:pPr>
+        <w:jc w:val="both"/>
+        <w:rPr>
+          <w:rFonts w:ascii="Cambria" w:hAnsi="Cambria" w:cs="Calibri"/>
+          <w:b/>
+          <w:spacing w:val="-6"/>
+          <w:sz w:val="24"/>
+          <w:szCs w:val="24"/>
+        </w:rPr>
+      </w:pPr>
+    </w:p>
+    <w:p>
+      <w:pPr>
+        <w:jc w:val="both"/>
+        <w:rPr>
+          <w:rFonts w:ascii="Cambria" w:hAnsi="Cambria" w:cs="Calibri"/>
+          <w:b/>
+          <w:spacing w:val="-6"/>
+          <w:sz w:val="24"/>
+          <w:szCs w:val="24"/>
+        </w:rPr>
+      </w:pPr>
+    </w:p>
+    <w:p>
+      <w:pPr>
+        <w:jc w:val="both"/>
+        <w:rPr>
+          <w:rFonts w:ascii="Cambria" w:hAnsi="Cambria" w:cs="Calibri"/>
+          <w:b/>
+          <w:spacing w:val="-6"/>
+          <w:sz w:val="24"/>
+          <w:szCs w:val="24"/>
+        </w:rPr>
+      </w:pPr>
+    </w:p>
+    <w:p>
+      <w:pPr>
+        <w:jc w:val="both"/>
+        <w:rPr>
+          <w:rFonts w:ascii="Cambria" w:hAnsi="Cambria" w:cs="Calibri"/>
+          <w:b/>
+          <w:spacing w:val="-6"/>
+          <w:sz w:val="24"/>
+          <w:szCs w:val="24"/>
+        </w:rPr>
+      </w:pPr>
+    </w:p>
+    <w:p>
+      <w:pPr>
+        <w:jc w:val="both"/>
+        <w:rPr>
+          <w:rFonts w:ascii="Cambria" w:hAnsi="Cambria" w:cs="Calibri"/>
+          <w:b/>
+          <w:spacing w:val="-6"/>
+          <w:sz w:val="24"/>
+          <w:szCs w:val="24"/>
+        </w:rPr>
+      </w:pPr>
+      <w:r>
+        <w:rPr>
+          <w:rFonts w:ascii="Cambria" w:eastAsia="Calibri" w:hAnsi="Cambria" w:cs="Helvetica"/>
+          <w:b/>
+          <w:color w:val="000000"/>
+          <w:sz w:val="24"/>
+          <w:szCs w:val="24"/>
+          <w:lang w:val="en-IN" w:eastAsia="en-IN"/>
+        </w:rPr>
+        <w:t>Project Summary:</w:t>
+      </w:r>
+    </w:p>
+    <w:p>
+      <w:pPr>
+        <w:ind w:left="2160" w:hanging="2160"/>
+        <w:jc w:val="both"/>
+        <w:rPr>
+          <w:rFonts w:ascii="Cambria" w:hAnsi="Cambria" w:cs="Calibri"/>
+          <w:b/>
+          <w:spacing w:val="-6"/>
+          <w:sz w:val="22"/>
+          <w:szCs w:val="22"/>
+        </w:rPr>
+      </w:pPr>
+    </w:p>
+    <w:p>
+      <w:pPr>
+        <w:ind w:left="2160" w:hanging="2160"/>
+        <w:rPr>
+          <w:rFonts w:ascii="Cambria" w:eastAsia="Calibri" w:hAnsi="Cambria" w:cs="Helvetica"/>
+          <w:color w:val="000000"/>
+          <w:sz w:val="24"/>
+          <w:szCs w:val="24"/>
+          <w:lang w:val="en-IN" w:eastAsia="en-IN"/>
+        </w:rPr>
+      </w:pPr>
+      <w:r>
+        <w:rPr>
+          <w:rFonts w:ascii="Cambria" w:eastAsia="Calibri" w:hAnsi="Cambria" w:cs="Helvetica"/>
+          <w:color w:val="000000"/>
+          <w:sz w:val="24"/>
+          <w:szCs w:val="24"/>
+          <w:lang w:val="en-IN" w:eastAsia="en-IN"/>
+        </w:rPr>
+        <w:t xml:space="preserve">Patient </w:t>
+      </w:r>
+      <w:proofErr w:type="gramStart"/>
+      <w:r>
+        <w:rPr>
+          <w:rFonts w:ascii="Cambria" w:eastAsia="Calibri" w:hAnsi="Cambria" w:cs="Helvetica"/>
+          <w:color w:val="000000"/>
+          <w:sz w:val="24"/>
+          <w:szCs w:val="24"/>
+          <w:lang w:val="en-IN" w:eastAsia="en-IN"/>
+        </w:rPr>
+        <w:t>Explorer  is</w:t>
+      </w:r>
+      <w:proofErr w:type="gramEnd"/>
+      <w:r>
+        <w:rPr>
+          <w:rFonts w:ascii="Cambria" w:eastAsia="Calibri" w:hAnsi="Cambria" w:cs="Helvetica"/>
+          <w:color w:val="000000"/>
+          <w:sz w:val="24"/>
+          <w:szCs w:val="24"/>
+          <w:lang w:val="en-IN" w:eastAsia="en-IN"/>
+        </w:rPr>
+        <w:t xml:space="preserve"> used to register patients data, modify patient data  &amp; delete patient data.  Patient</w:t>
+      </w:r>
+    </w:p>
+    <w:p>
+      <w:pPr>
+        <w:ind w:left="2160" w:hanging="2160"/>
+        <w:rPr>
+          <w:rFonts w:ascii="Cambria" w:eastAsia="Calibri" w:hAnsi="Cambria" w:cs="Helvetica"/>
+          <w:color w:val="000000"/>
+          <w:sz w:val="24"/>
+          <w:szCs w:val="24"/>
+          <w:lang w:val="en-IN" w:eastAsia="en-IN"/>
+        </w:rPr>
+      </w:pPr>
+      <w:r>
+        <w:rPr>
+          <w:rFonts w:ascii="Cambria" w:eastAsia="Calibri" w:hAnsi="Cambria" w:cs="Helvetica"/>
+          <w:color w:val="000000"/>
+          <w:sz w:val="24"/>
+          <w:szCs w:val="24"/>
+          <w:lang w:val="en-IN" w:eastAsia="en-IN"/>
+        </w:rPr>
+        <w:t xml:space="preserve">Explorer can have multiple views, we can shift from one view to another view. To register a </w:t>
+      </w:r>
+      <w:proofErr w:type="gramStart"/>
+      <w:r>
+        <w:rPr>
+          <w:rFonts w:ascii="Cambria" w:eastAsia="Calibri" w:hAnsi="Cambria" w:cs="Helvetica"/>
+          <w:color w:val="000000"/>
+          <w:sz w:val="24"/>
+          <w:szCs w:val="24"/>
+          <w:lang w:val="en-IN" w:eastAsia="en-IN"/>
+        </w:rPr>
+        <w:t>patient :</w:t>
+      </w:r>
+      <w:proofErr w:type="gramEnd"/>
+    </w:p>
+    <w:p>
+      <w:pPr>
+        <w:ind w:left="2160" w:hanging="2160"/>
+        <w:rPr>
+          <w:rFonts w:ascii="Cambria" w:eastAsia="Calibri" w:hAnsi="Cambria" w:cs="Helvetica"/>
+          <w:color w:val="000000"/>
+          <w:sz w:val="24"/>
+          <w:szCs w:val="24"/>
+          <w:lang w:val="en-IN" w:eastAsia="en-IN"/>
+        </w:rPr>
+      </w:pPr>
+      <w:proofErr w:type="gramStart"/>
+      <w:r>
+        <w:rPr>
+          <w:rFonts w:ascii="Cambria" w:eastAsia="Calibri" w:hAnsi="Cambria" w:cs="Helvetica"/>
+          <w:color w:val="000000"/>
+          <w:sz w:val="24"/>
+          <w:szCs w:val="24"/>
+          <w:lang w:val="en-IN" w:eastAsia="en-IN"/>
+        </w:rPr>
+        <w:t>five</w:t>
+      </w:r>
+      <w:proofErr w:type="gramEnd"/>
+      <w:r>
+        <w:rPr>
+          <w:rFonts w:ascii="Cambria" w:eastAsia="Calibri" w:hAnsi="Cambria" w:cs="Helvetica"/>
+          <w:color w:val="000000"/>
+          <w:sz w:val="24"/>
+          <w:szCs w:val="24"/>
+          <w:lang w:val="en-IN" w:eastAsia="en-IN"/>
+        </w:rPr>
+        <w:t xml:space="preserve"> demographics are mandatory    </w:t>
+      </w:r>
+      <w:proofErr w:type="spellStart"/>
+      <w:r>
+        <w:rPr>
+          <w:rFonts w:ascii="Cambria" w:eastAsia="Calibri" w:hAnsi="Cambria" w:cs="Helvetica"/>
+          <w:color w:val="000000"/>
+          <w:sz w:val="24"/>
+          <w:szCs w:val="24"/>
+          <w:lang w:val="en-IN" w:eastAsia="en-IN"/>
+        </w:rPr>
+        <w:t>they,are</w:t>
+      </w:r>
+      <w:proofErr w:type="spellEnd"/>
+      <w:r>
+        <w:rPr>
+          <w:rFonts w:ascii="Cambria" w:eastAsia="Calibri" w:hAnsi="Cambria" w:cs="Helvetica"/>
+          <w:color w:val="000000"/>
+          <w:sz w:val="24"/>
+          <w:szCs w:val="24"/>
+          <w:lang w:val="en-IN" w:eastAsia="en-IN"/>
+        </w:rPr>
+        <w:t xml:space="preserve"> Last name, First </w:t>
+      </w:r>
+      <w:proofErr w:type="spellStart"/>
+      <w:r>
+        <w:rPr>
+          <w:rFonts w:ascii="Cambria" w:eastAsia="Calibri" w:hAnsi="Cambria" w:cs="Helvetica"/>
+          <w:color w:val="000000"/>
+          <w:sz w:val="24"/>
+          <w:szCs w:val="24"/>
+          <w:lang w:val="en-IN" w:eastAsia="en-IN"/>
+        </w:rPr>
+        <w:t>name,Date</w:t>
+      </w:r>
+      <w:proofErr w:type="spellEnd"/>
+      <w:r>
+        <w:rPr>
+          <w:rFonts w:ascii="Cambria" w:eastAsia="Calibri" w:hAnsi="Cambria" w:cs="Helvetica"/>
+          <w:color w:val="000000"/>
+          <w:sz w:val="24"/>
+          <w:szCs w:val="24"/>
+          <w:lang w:val="en-IN" w:eastAsia="en-IN"/>
+        </w:rPr>
+        <w:t xml:space="preserve"> of  birth, Age &amp; Gender.</w:t>
+      </w:r>
+    </w:p>
+    <w:p>
+      <w:pPr>
+        <w:ind w:left="2160" w:hanging="2160"/>
+        <w:rPr>
+          <w:rFonts w:ascii="Cambria" w:eastAsia="Calibri" w:hAnsi="Cambria" w:cs="Helvetica"/>
+          <w:color w:val="000000"/>
+          <w:sz w:val="24"/>
+          <w:szCs w:val="24"/>
+          <w:lang w:val="en-IN" w:eastAsia="en-IN"/>
+        </w:rPr>
+      </w:pPr>
+      <w:r>
+        <w:rPr>
+          <w:rFonts w:ascii="Cambria" w:eastAsia="Calibri" w:hAnsi="Cambria" w:cs="Helvetica"/>
+          <w:color w:val="000000"/>
+          <w:sz w:val="24"/>
+          <w:szCs w:val="24"/>
+          <w:lang w:val="en-IN" w:eastAsia="en-IN"/>
+        </w:rPr>
+        <w:t xml:space="preserve">Once a patient is registered it will go to preregistered </w:t>
+      </w:r>
+      <w:proofErr w:type="spellStart"/>
+      <w:r>
+        <w:rPr>
+          <w:rFonts w:ascii="Cambria" w:eastAsia="Calibri" w:hAnsi="Cambria" w:cs="Helvetica"/>
+          <w:color w:val="000000"/>
+          <w:sz w:val="24"/>
+          <w:szCs w:val="24"/>
+          <w:lang w:val="en-IN" w:eastAsia="en-IN"/>
+        </w:rPr>
+        <w:t>area</w:t>
+      </w:r>
+      <w:proofErr w:type="gramStart"/>
+      <w:r>
+        <w:rPr>
+          <w:rFonts w:ascii="Cambria" w:eastAsia="Calibri" w:hAnsi="Cambria" w:cs="Helvetica"/>
+          <w:color w:val="000000"/>
+          <w:sz w:val="24"/>
+          <w:szCs w:val="24"/>
+          <w:lang w:val="en-IN" w:eastAsia="en-IN"/>
+        </w:rPr>
+        <w:t>,when</w:t>
+      </w:r>
+      <w:proofErr w:type="spellEnd"/>
+      <w:proofErr w:type="gramEnd"/>
+      <w:r>
+        <w:rPr>
+          <w:rFonts w:ascii="Cambria" w:eastAsia="Calibri" w:hAnsi="Cambria" w:cs="Helvetica"/>
+          <w:color w:val="000000"/>
+          <w:sz w:val="24"/>
+          <w:szCs w:val="24"/>
+          <w:lang w:val="en-IN" w:eastAsia="en-IN"/>
+        </w:rPr>
+        <w:t xml:space="preserve"> the exam is started for particular</w:t>
+      </w:r>
+    </w:p>
+    <w:p>
+      <w:pPr>
+        <w:ind w:left="2160" w:hanging="2160"/>
+        <w:rPr>
+          <w:rFonts w:ascii="Cambria" w:eastAsia="Calibri" w:hAnsi="Cambria" w:cs="Helvetica"/>
+          <w:color w:val="000000"/>
+          <w:sz w:val="24"/>
+          <w:szCs w:val="24"/>
+          <w:lang w:val="en-IN" w:eastAsia="en-IN"/>
+        </w:rPr>
+      </w:pPr>
+      <w:proofErr w:type="gramStart"/>
+      <w:r>
+        <w:rPr>
+          <w:rFonts w:ascii="Cambria" w:eastAsia="Calibri" w:hAnsi="Cambria" w:cs="Helvetica"/>
+          <w:color w:val="000000"/>
+          <w:sz w:val="24"/>
+          <w:szCs w:val="24"/>
+          <w:lang w:val="en-IN" w:eastAsia="en-IN"/>
+        </w:rPr>
+        <w:t>patient</w:t>
+      </w:r>
+      <w:proofErr w:type="gramEnd"/>
+      <w:r>
+        <w:rPr>
+          <w:rFonts w:ascii="Cambria" w:eastAsia="Calibri" w:hAnsi="Cambria" w:cs="Helvetica"/>
+          <w:color w:val="000000"/>
+          <w:sz w:val="24"/>
+          <w:szCs w:val="24"/>
+          <w:lang w:val="en-IN" w:eastAsia="en-IN"/>
+        </w:rPr>
+        <w:t xml:space="preserve"> will move from </w:t>
+      </w:r>
+      <w:proofErr w:type="spellStart"/>
+      <w:r>
+        <w:rPr>
+          <w:rFonts w:ascii="Cambria" w:eastAsia="Calibri" w:hAnsi="Cambria" w:cs="Helvetica"/>
+          <w:color w:val="000000"/>
+          <w:sz w:val="24"/>
+          <w:szCs w:val="24"/>
+          <w:lang w:val="en-IN" w:eastAsia="en-IN"/>
+        </w:rPr>
+        <w:t>pre registered</w:t>
+      </w:r>
+      <w:proofErr w:type="spellEnd"/>
+      <w:r>
+        <w:rPr>
+          <w:rFonts w:ascii="Cambria" w:eastAsia="Calibri" w:hAnsi="Cambria" w:cs="Helvetica"/>
+          <w:color w:val="000000"/>
+          <w:sz w:val="24"/>
+          <w:szCs w:val="24"/>
+          <w:lang w:val="en-IN" w:eastAsia="en-IN"/>
+        </w:rPr>
+        <w:t xml:space="preserve"> to post </w:t>
+      </w:r>
+      <w:proofErr w:type="spellStart"/>
+      <w:r>
+        <w:rPr>
+          <w:rFonts w:ascii="Cambria" w:eastAsia="Calibri" w:hAnsi="Cambria" w:cs="Helvetica"/>
+          <w:color w:val="000000"/>
+          <w:sz w:val="24"/>
+          <w:szCs w:val="24"/>
+          <w:lang w:val="en-IN" w:eastAsia="en-IN"/>
+        </w:rPr>
+        <w:t>cath</w:t>
+      </w:r>
+      <w:proofErr w:type="spellEnd"/>
+      <w:r>
+        <w:rPr>
+          <w:rFonts w:ascii="Cambria" w:eastAsia="Calibri" w:hAnsi="Cambria" w:cs="Helvetica"/>
+          <w:color w:val="000000"/>
+          <w:sz w:val="24"/>
+          <w:szCs w:val="24"/>
+          <w:lang w:val="en-IN" w:eastAsia="en-IN"/>
+        </w:rPr>
+        <w:t xml:space="preserve"> area and the study state of the patient is during </w:t>
+      </w:r>
+      <w:proofErr w:type="spellStart"/>
+      <w:r>
+        <w:rPr>
+          <w:rFonts w:ascii="Cambria" w:eastAsia="Calibri" w:hAnsi="Cambria" w:cs="Helvetica"/>
+          <w:color w:val="000000"/>
+          <w:sz w:val="24"/>
+          <w:szCs w:val="24"/>
+          <w:lang w:val="en-IN" w:eastAsia="en-IN"/>
+        </w:rPr>
+        <w:t>cath</w:t>
+      </w:r>
+      <w:proofErr w:type="spellEnd"/>
+    </w:p>
+    <w:p>
+      <w:pPr>
+        <w:ind w:left="2160" w:hanging="2160"/>
+        <w:rPr>
+          <w:rFonts w:ascii="Cambria" w:eastAsia="Calibri" w:hAnsi="Cambria" w:cs="Helvetica"/>
+          <w:color w:val="000000"/>
+          <w:sz w:val="24"/>
+          <w:szCs w:val="24"/>
+          <w:lang w:val="en-IN" w:eastAsia="en-IN"/>
+        </w:rPr>
+      </w:pPr>
+      <w:r>
+        <w:rPr>
+          <w:rFonts w:ascii="Cambria" w:eastAsia="Calibri" w:hAnsi="Cambria" w:cs="Helvetica"/>
+          <w:color w:val="000000"/>
+          <w:sz w:val="24"/>
+          <w:szCs w:val="24"/>
+          <w:lang w:val="en-IN" w:eastAsia="en-IN"/>
+        </w:rPr>
+        <w:t xml:space="preserve">Once the examination is completed this study will move from during </w:t>
+      </w:r>
+      <w:proofErr w:type="spellStart"/>
+      <w:r>
+        <w:rPr>
+          <w:rFonts w:ascii="Cambria" w:eastAsia="Calibri" w:hAnsi="Cambria" w:cs="Helvetica"/>
+          <w:color w:val="000000"/>
+          <w:sz w:val="24"/>
+          <w:szCs w:val="24"/>
+          <w:lang w:val="en-IN" w:eastAsia="en-IN"/>
+        </w:rPr>
+        <w:t>cath</w:t>
+      </w:r>
+      <w:proofErr w:type="spellEnd"/>
+      <w:r>
+        <w:rPr>
+          <w:rFonts w:ascii="Cambria" w:eastAsia="Calibri" w:hAnsi="Cambria" w:cs="Helvetica"/>
+          <w:color w:val="000000"/>
+          <w:sz w:val="24"/>
+          <w:szCs w:val="24"/>
+          <w:lang w:val="en-IN" w:eastAsia="en-IN"/>
+        </w:rPr>
+        <w:t xml:space="preserve"> to post </w:t>
+      </w:r>
+      <w:proofErr w:type="spellStart"/>
+      <w:r>
+        <w:rPr>
+          <w:rFonts w:ascii="Cambria" w:eastAsia="Calibri" w:hAnsi="Cambria" w:cs="Helvetica"/>
+          <w:color w:val="000000"/>
+          <w:sz w:val="24"/>
+          <w:szCs w:val="24"/>
+          <w:lang w:val="en-IN" w:eastAsia="en-IN"/>
+        </w:rPr>
+        <w:t>cath</w:t>
+      </w:r>
+      <w:proofErr w:type="spellEnd"/>
+      <w:r>
+        <w:rPr>
+          <w:rFonts w:ascii="Cambria" w:eastAsia="Calibri" w:hAnsi="Cambria" w:cs="Helvetica"/>
+          <w:color w:val="000000"/>
+          <w:sz w:val="24"/>
+          <w:szCs w:val="24"/>
+          <w:lang w:val="en-IN" w:eastAsia="en-IN"/>
+        </w:rPr>
+        <w:t xml:space="preserve"> . So, while</w:t>
+      </w:r>
+    </w:p>
+    <w:p>
+      <w:pPr>
+        <w:ind w:left="2160" w:hanging="2160"/>
+        <w:rPr>
+          <w:rFonts w:ascii="Cambria" w:eastAsia="Calibri" w:hAnsi="Cambria" w:cs="Helvetica"/>
+          <w:color w:val="000000"/>
+          <w:sz w:val="24"/>
+          <w:szCs w:val="24"/>
+          <w:lang w:val="en-IN" w:eastAsia="en-IN"/>
+        </w:rPr>
+      </w:pPr>
+      <w:proofErr w:type="gramStart"/>
+      <w:r>
+        <w:rPr>
+          <w:rFonts w:ascii="Cambria" w:eastAsia="Calibri" w:hAnsi="Cambria" w:cs="Helvetica"/>
+          <w:color w:val="000000"/>
+          <w:sz w:val="24"/>
+          <w:szCs w:val="24"/>
+          <w:lang w:val="en-IN" w:eastAsia="en-IN"/>
+        </w:rPr>
+        <w:t>the</w:t>
+      </w:r>
+      <w:proofErr w:type="gramEnd"/>
+      <w:r>
+        <w:rPr>
+          <w:rFonts w:ascii="Cambria" w:eastAsia="Calibri" w:hAnsi="Cambria" w:cs="Helvetica"/>
+          <w:color w:val="000000"/>
+          <w:sz w:val="24"/>
+          <w:szCs w:val="24"/>
+          <w:lang w:val="en-IN" w:eastAsia="en-IN"/>
+        </w:rPr>
+        <w:t xml:space="preserve"> examination is closing reports are generated.</w:t>
+      </w:r>
+    </w:p>
+    <w:p>
+      <w:pPr>
+        <w:ind w:left="1440" w:hanging="2160"/>
+        <w:jc w:val="both"/>
+        <w:rPr>
+          <w:rFonts w:ascii="Cambria" w:hAnsi="Cambria" w:cs="Calibri"/>
+          <w:spacing w:val="-6"/>
+          <w:sz w:val="24"/>
+          <w:szCs w:val="24"/>
+        </w:rPr>
+      </w:pPr>
+    </w:p>
+    <w:p>
+      <w:pPr>
+        <w:ind w:left="1440" w:hanging="2160"/>
+        <w:jc w:val="both"/>
+        <w:rPr>
+          <w:rFonts w:ascii="Cambria" w:hAnsi="Cambria" w:cs="Calibri"/>
+          <w:spacing w:val="-6"/>
+          <w:sz w:val="24"/>
+          <w:szCs w:val="24"/>
+        </w:rPr>
+      </w:pPr>
+    </w:p>
+    <w:p>
+      <w:pPr>
+        <w:jc w:val="both"/>
+        <w:rPr>
+          <w:rFonts w:ascii="Cambria" w:hAnsi="Cambria" w:cs="Calibri"/>
+          <w:spacing w:val="-6"/>
+          <w:sz w:val="24"/>
+          <w:szCs w:val="24"/>
+        </w:rPr>
+      </w:pPr>
+      <w:r>
+        <w:rPr>
+          <w:rFonts w:ascii="Cambria" w:hAnsi="Cambria" w:cs="Calibri"/>
+          <w:b/>
+          <w:spacing w:val="-6"/>
+          <w:sz w:val="24"/>
+          <w:szCs w:val="24"/>
+        </w:rPr>
+        <w:t>Main Features</w:t>
+      </w:r>
+      <w:r>
+        <w:rPr>
+          <w:rFonts w:ascii="Cambria" w:hAnsi="Cambria" w:cs="Calibri"/>
+          <w:spacing w:val="-6"/>
+          <w:sz w:val="24"/>
+          <w:szCs w:val="24"/>
+        </w:rPr>
+        <w:t>:</w:t>
+      </w:r>
+    </w:p>
+    <w:p>
+      <w:pPr>
+        <w:ind w:left="2160" w:hanging="2160"/>
+        <w:jc w:val="both"/>
+        <w:rPr>
+          <w:rFonts w:ascii="Cambria" w:hAnsi="Cambria" w:cs="Calibri"/>
+          <w:spacing w:val="-6"/>
+          <w:sz w:val="24"/>
+          <w:szCs w:val="24"/>
+        </w:rPr>
+      </w:pPr>
+    </w:p>
+    <w:p>
+      <w:pPr>
+        <w:pStyle w:val="ListParagraph"/>
+        <w:numPr>
+          <w:ilvl w:val="0"/>
+          <w:numId w:val="8"/>
+        </w:numPr>
+        <w:jc w:val="both"/>
+        <w:rPr>
+          <w:rFonts w:ascii="Cambria" w:hAnsi="Cambria" w:cs="Calibri"/>
+          <w:spacing w:val="-6"/>
+          <w:sz w:val="24"/>
+          <w:szCs w:val="24"/>
+        </w:rPr>
+      </w:pPr>
+      <w:r>
+        <w:rPr>
+          <w:rFonts w:ascii="Cambria" w:hAnsi="Cambria" w:cs="Calibri"/>
+          <w:spacing w:val="-6"/>
+          <w:sz w:val="24"/>
+          <w:szCs w:val="24"/>
+        </w:rPr>
+        <w:t>Documentation is used to document patient complete examination process.</w:t>
+      </w:r>
+    </w:p>
+    <w:p>
+      <w:pPr>
+        <w:pStyle w:val="ListParagraph"/>
+        <w:numPr>
+          <w:ilvl w:val="0"/>
+          <w:numId w:val="8"/>
+        </w:numPr>
+        <w:jc w:val="both"/>
+        <w:rPr>
+          <w:rFonts w:ascii="Cambria" w:hAnsi="Cambria" w:cs="Calibri"/>
+          <w:spacing w:val="-6"/>
+          <w:sz w:val="24"/>
+          <w:szCs w:val="24"/>
+        </w:rPr>
+      </w:pPr>
+      <w:r>
+        <w:rPr>
+          <w:rFonts w:ascii="Cambria" w:hAnsi="Cambria" w:cs="Calibri"/>
+          <w:spacing w:val="-6"/>
+          <w:sz w:val="24"/>
+          <w:szCs w:val="24"/>
+        </w:rPr>
+        <w:t>Reporting is a word based tool which generates reports for a patient with complete patient information which arrived from examination. The report contains patient demographics ,hospital name , billing etc.,</w:t>
+      </w:r>
+    </w:p>
+    <w:p>
+      <w:pPr>
+        <w:pStyle w:val="ListParagraph"/>
+        <w:jc w:val="both"/>
+        <w:rPr>
+          <w:rFonts w:ascii="Cambria" w:hAnsi="Cambria" w:cs="Calibri"/>
+          <w:spacing w:val="-6"/>
+          <w:sz w:val="24"/>
+          <w:szCs w:val="24"/>
+        </w:rPr>
+      </w:pPr>
+    </w:p>
+    <w:p>
+      <w:pPr>
+        <w:jc w:val="both"/>
+        <w:rPr>
+          <w:rFonts w:ascii="Cambria" w:hAnsi="Cambria" w:cs="Calibri"/>
+          <w:b/>
+          <w:spacing w:val="-6"/>
+          <w:sz w:val="24"/>
+          <w:szCs w:val="24"/>
+        </w:rPr>
+      </w:pPr>
+      <w:r>
+        <w:rPr>
+          <w:rFonts w:ascii="Cambria" w:hAnsi="Cambria" w:cs="Calibri"/>
+          <w:b/>
+          <w:spacing w:val="-6"/>
+          <w:sz w:val="24"/>
+          <w:szCs w:val="24"/>
+        </w:rPr>
+        <w:t>Roles and Responsibilities:</w:t>
+      </w:r>
+    </w:p>
+    <w:p>
+      <w:pPr>
+        <w:jc w:val="both"/>
+        <w:rPr>
+          <w:rFonts w:ascii="Cambria" w:hAnsi="Cambria" w:cs="Calibri"/>
+          <w:spacing w:val="-6"/>
+          <w:sz w:val="22"/>
+          <w:szCs w:val="22"/>
+        </w:rPr>
+      </w:pPr>
     </w:p>
     <w:p>
       <w:pPr>
@@ -1814,27 +2758,7 @@
           <w:szCs w:val="24"/>
           <w:lang w:val="en-IN" w:eastAsia="en-IN"/>
         </w:rPr>
-        <w:t xml:space="preserve">Worked on 3 tier architecture </w:t>
-      </w:r>
-      <w:r>
-        <w:rPr>
-          <w:rFonts w:ascii="Cambria" w:hAnsi="Cambria" w:cs="Helvetica"/>
-          <w:color w:val="000000"/>
-          <w:sz w:val="24"/>
-          <w:szCs w:val="24"/>
-          <w:lang w:val="en-IN" w:eastAsia="en-IN"/>
-        </w:rPr>
-        <w:t xml:space="preserve">and </w:t>
-      </w:r>
-      <w:r>
-        <w:rPr>
-          <w:rFonts w:ascii="Cambria" w:hAnsi="Cambria" w:cs="Helvetica"/>
-          <w:color w:val="000000"/>
-          <w:sz w:val="24"/>
-          <w:szCs w:val="24"/>
-          <w:lang w:val="en-IN" w:eastAsia="en-IN"/>
-        </w:rPr>
-        <w:t>involved in requirement clarification and Design document</w:t>
+        <w:t>Worked on 3 tier architecture and involved in requirement clarification and Design document</w:t>
       </w:r>
     </w:p>
     <w:p>
@@ -1863,250 +2787,8 @@
           <w:szCs w:val="24"/>
           <w:lang w:val="en-IN" w:eastAsia="en-IN"/>
         </w:rPr>
-        <w:t xml:space="preserve">Design </w:t>
-      </w:r>
-      <w:r>
-        <w:rPr>
-          <w:rFonts w:ascii="Cambria" w:hAnsi="Cambria" w:cs="Helvetica"/>
-          <w:color w:val="000000"/>
-          <w:sz w:val="24"/>
-          <w:szCs w:val="24"/>
-          <w:lang w:val="en-IN" w:eastAsia="en-IN"/>
-        </w:rPr>
-        <w:t xml:space="preserve">webpage </w:t>
-      </w:r>
-      <w:r>
-        <w:rPr>
-          <w:rFonts w:ascii="Cambria" w:hAnsi="Cambria" w:cs="Helvetica"/>
-          <w:color w:val="000000"/>
-          <w:sz w:val="24"/>
-          <w:szCs w:val="24"/>
-          <w:lang w:val="en-IN" w:eastAsia="en-IN"/>
-        </w:rPr>
-        <w:t xml:space="preserve">UI </w:t>
-      </w:r>
-      <w:r>
-        <w:rPr>
-          <w:rFonts w:ascii="Cambria" w:hAnsi="Cambria" w:cs="Helvetica"/>
-          <w:color w:val="000000"/>
-          <w:sz w:val="24"/>
-          <w:szCs w:val="24"/>
-          <w:lang w:val="en-IN" w:eastAsia="en-IN"/>
-        </w:rPr>
-        <w:t xml:space="preserve">application </w:t>
-      </w:r>
-      <w:r>
-        <w:rPr>
-          <w:rFonts w:ascii="Cambria" w:hAnsi="Cambria" w:cs="Helvetica"/>
-          <w:color w:val="000000"/>
-          <w:sz w:val="24"/>
-          <w:szCs w:val="24"/>
-          <w:lang w:val="en-IN" w:eastAsia="en-IN"/>
-        </w:rPr>
-        <w:t xml:space="preserve">using </w:t>
-      </w:r>
-      <w:r>
-        <w:rPr>
-          <w:rFonts w:ascii="Cambria" w:hAnsi="Cambria" w:cs="Helvetica"/>
-          <w:color w:val="000000"/>
-          <w:sz w:val="24"/>
-          <w:szCs w:val="24"/>
-          <w:lang w:val="en-IN" w:eastAsia="en-IN"/>
-        </w:rPr>
-        <w:t>HTML5, Patient Explorer page is used to register patient by provi</w:t>
-      </w:r>
-      <w:r>
-        <w:rPr>
-          <w:rFonts w:ascii="Cambria" w:hAnsi="Cambria" w:cs="Helvetica"/>
-          <w:color w:val="000000"/>
-          <w:sz w:val="24"/>
-          <w:szCs w:val="24"/>
-          <w:lang w:val="en-IN" w:eastAsia="en-IN"/>
-        </w:rPr>
-        <w:t>ding</w:t>
-      </w:r>
-      <w:r>
-        <w:rPr>
-          <w:rFonts w:ascii="Cambria" w:hAnsi="Cambria" w:cs="Helvetica"/>
-          <w:color w:val="000000"/>
-          <w:sz w:val="24"/>
-          <w:szCs w:val="24"/>
-          <w:lang w:val="en-IN" w:eastAsia="en-IN"/>
-        </w:rPr>
-        <w:t xml:space="preserve"> complete patient information. Added validation in Servlets using core </w:t>
-      </w:r>
-      <w:r>
-        <w:rPr>
-          <w:rFonts w:ascii="Cambria" w:hAnsi="Cambria" w:cs="Helvetica"/>
-          <w:color w:val="000000"/>
-          <w:sz w:val="24"/>
-          <w:szCs w:val="24"/>
-          <w:lang w:val="en-IN" w:eastAsia="en-IN"/>
-        </w:rPr>
-        <w:t>JAVA</w:t>
-      </w:r>
-      <w:r>
-        <w:rPr>
-          <w:rFonts w:ascii="Cambria" w:hAnsi="Cambria" w:cs="Helvetica"/>
-          <w:color w:val="000000"/>
-          <w:sz w:val="24"/>
-          <w:szCs w:val="24"/>
-          <w:lang w:val="en-IN" w:eastAsia="en-IN"/>
-        </w:rPr>
-        <w:t xml:space="preserve"> concep</w:t>
-      </w:r>
-      <w:r>
-        <w:rPr>
-          <w:rFonts w:ascii="Cambria" w:hAnsi="Cambria" w:cs="Helvetica"/>
-          <w:color w:val="000000"/>
-          <w:sz w:val="24"/>
-          <w:szCs w:val="24"/>
-          <w:lang w:val="en-IN" w:eastAsia="en-IN"/>
-        </w:rPr>
-        <w:t>t</w:t>
-      </w:r>
-      <w:r>
-        <w:rPr>
-          <w:rFonts w:ascii="Cambria" w:hAnsi="Cambria" w:cs="Helvetica"/>
-          <w:color w:val="000000"/>
-          <w:sz w:val="24"/>
-          <w:szCs w:val="24"/>
-          <w:lang w:val="en-IN" w:eastAsia="en-IN"/>
-        </w:rPr>
-        <w:t>s</w:t>
-      </w:r>
-      <w:r>
-        <w:rPr>
-          <w:rFonts w:ascii="Cambria" w:hAnsi="Cambria" w:cs="Helvetica"/>
-          <w:color w:val="000000"/>
-          <w:sz w:val="24"/>
-          <w:szCs w:val="24"/>
-          <w:lang w:val="en-IN" w:eastAsia="en-IN"/>
-        </w:rPr>
-        <w:t>,</w:t>
-      </w:r>
-      <w:r>
-        <w:rPr>
-          <w:rFonts w:ascii="Cambria" w:hAnsi="Cambria" w:cs="Helvetica"/>
-          <w:color w:val="000000"/>
-          <w:sz w:val="24"/>
-          <w:szCs w:val="24"/>
-          <w:lang w:val="en-IN" w:eastAsia="en-IN"/>
-        </w:rPr>
-        <w:t xml:space="preserve"> on successful validation store the data in Database using JDBC</w:t>
-      </w:r>
-      <w:r>
-        <w:rPr>
-          <w:rFonts w:ascii="Cambria" w:hAnsi="Cambria" w:cs="Helvetica"/>
-          <w:color w:val="000000"/>
-          <w:sz w:val="24"/>
-          <w:szCs w:val="24"/>
-          <w:lang w:val="en-IN" w:eastAsia="en-IN"/>
-        </w:rPr>
-        <w:t>,</w:t>
-      </w:r>
-      <w:r>
-        <w:rPr>
-          <w:rFonts w:ascii="Cambria" w:hAnsi="Cambria" w:cs="Helvetica"/>
-          <w:color w:val="000000"/>
-          <w:sz w:val="24"/>
-          <w:szCs w:val="24"/>
-          <w:lang w:val="en-IN" w:eastAsia="en-IN"/>
-        </w:rPr>
-        <w:t xml:space="preserve"> on failures inform user using </w:t>
-      </w:r>
-      <w:r>
-        <w:rPr>
-          <w:rFonts w:ascii="Cambria" w:hAnsi="Cambria" w:cs="Helvetica"/>
-          <w:color w:val="000000"/>
-          <w:sz w:val="24"/>
-          <w:szCs w:val="24"/>
-          <w:lang w:val="en-IN" w:eastAsia="en-IN"/>
-        </w:rPr>
-        <w:t>JAVASCRIPT</w:t>
-      </w:r>
-      <w:r>
-        <w:rPr>
-          <w:rFonts w:ascii="Cambria" w:hAnsi="Cambria" w:cs="Helvetica"/>
-          <w:color w:val="000000"/>
-          <w:sz w:val="24"/>
-          <w:szCs w:val="24"/>
-          <w:lang w:val="en-IN" w:eastAsia="en-IN"/>
-        </w:rPr>
-        <w:t xml:space="preserve">. </w:t>
-      </w:r>
-      <w:r>
-        <w:rPr>
-          <w:rFonts w:ascii="Cambria" w:hAnsi="Cambria" w:cs="Helvetica"/>
-          <w:color w:val="000000"/>
-          <w:sz w:val="24"/>
-          <w:szCs w:val="24"/>
-          <w:lang w:val="en-IN" w:eastAsia="en-IN"/>
-        </w:rPr>
-        <w:t xml:space="preserve">Involved in design and development of </w:t>
-      </w:r>
-      <w:r>
-        <w:rPr>
-          <w:rFonts w:ascii="Cambria" w:hAnsi="Cambria" w:cs="Helvetica"/>
-          <w:color w:val="000000"/>
-          <w:sz w:val="24"/>
-          <w:szCs w:val="24"/>
-          <w:lang w:val="en-IN" w:eastAsia="en-IN"/>
-        </w:rPr>
-        <w:t xml:space="preserve">Documentation and reporting </w:t>
-      </w:r>
-      <w:r>
-        <w:rPr>
-          <w:rFonts w:ascii="Cambria" w:hAnsi="Cambria" w:cs="Helvetica"/>
-          <w:color w:val="000000"/>
-          <w:sz w:val="24"/>
-          <w:szCs w:val="24"/>
-          <w:lang w:val="en-IN" w:eastAsia="en-IN"/>
-        </w:rPr>
-        <w:t>modules</w:t>
-      </w:r>
-    </w:p>
-    <w:p>
-      <w:pPr>
-        <w:pStyle w:val="ListParagraph"/>
-        <w:shd w:val="clear" w:color="auto" w:fill="FFFFFF"/>
-        <w:spacing w:line="390" w:lineRule="atLeast"/>
-        <w:ind w:left="1080" w:right="45"/>
-        <w:rPr>
-          <w:rFonts w:ascii="Cambria" w:hAnsi="Cambria" w:cs="Helvetica"/>
-          <w:color w:val="000000"/>
-          <w:sz w:val="24"/>
-          <w:szCs w:val="24"/>
-          <w:lang w:val="en-IN" w:eastAsia="en-IN"/>
-        </w:rPr>
-      </w:pPr>
-    </w:p>
-    <w:p>
-      <w:pPr>
-        <w:pStyle w:val="ListParagraph"/>
-        <w:shd w:val="clear" w:color="auto" w:fill="FFFFFF"/>
-        <w:spacing w:line="390" w:lineRule="atLeast"/>
-        <w:ind w:left="1080" w:right="45"/>
-        <w:rPr>
-          <w:rFonts w:ascii="Cambria" w:hAnsi="Cambria" w:cs="Helvetica"/>
-          <w:color w:val="000000"/>
-          <w:sz w:val="24"/>
-          <w:szCs w:val="24"/>
-          <w:lang w:val="en-IN" w:eastAsia="en-IN"/>
-        </w:rPr>
-      </w:pPr>
-    </w:p>
-    <w:p>
-      <w:pPr>
-        <w:pStyle w:val="ListParagraph"/>
-        <w:rPr>
-          <w:rFonts w:ascii="Cambria" w:hAnsi="Cambria" w:cs="Helvetica"/>
-          <w:color w:val="000000"/>
-          <w:sz w:val="24"/>
-          <w:szCs w:val="24"/>
-          <w:lang w:val="en-IN" w:eastAsia="en-IN"/>
-        </w:rPr>
-      </w:pPr>
+        <w:t>Design webpage UI application using HTML5, Patient Explorer page is used to register patient by providing complete patient information. Added validation in Servlets using core JAVA concepts, on successful validation store the data in Database using JDBC, on failures inform user using JAVASCRIPT. Involved in design and development of Documentation and reporting modules</w:t>
+      </w:r>
     </w:p>
     <w:p>
       <w:pPr>
@@ -2134,67 +2816,7 @@
           <w:szCs w:val="24"/>
           <w:lang w:val="en-IN" w:eastAsia="en-IN"/>
         </w:rPr>
-        <w:t xml:space="preserve">Validate mandatory </w:t>
-      </w:r>
-      <w:r>
-        <w:rPr>
-          <w:rFonts w:ascii="Cambria" w:hAnsi="Cambria" w:cs="Helvetica"/>
-          <w:color w:val="000000"/>
-          <w:sz w:val="24"/>
-          <w:szCs w:val="24"/>
-          <w:lang w:val="en-IN" w:eastAsia="en-IN"/>
-        </w:rPr>
-        <w:t xml:space="preserve">patient </w:t>
-      </w:r>
-      <w:r>
-        <w:rPr>
-          <w:rFonts w:ascii="Cambria" w:hAnsi="Cambria" w:cs="Helvetica"/>
-          <w:color w:val="000000"/>
-          <w:sz w:val="24"/>
-          <w:szCs w:val="24"/>
-          <w:lang w:val="en-IN" w:eastAsia="en-IN"/>
-        </w:rPr>
-        <w:t>demographic data</w:t>
-      </w:r>
-      <w:r>
-        <w:rPr>
-          <w:rFonts w:ascii="Cambria" w:hAnsi="Cambria" w:cs="Helvetica"/>
-          <w:color w:val="000000"/>
-          <w:sz w:val="24"/>
-          <w:szCs w:val="24"/>
-          <w:lang w:val="en-IN" w:eastAsia="en-IN"/>
-        </w:rPr>
-        <w:t xml:space="preserve"> provided by the user by considering requirement</w:t>
-      </w:r>
-      <w:r>
-        <w:rPr>
-          <w:rFonts w:ascii="Cambria" w:hAnsi="Cambria" w:cs="Helvetica"/>
-          <w:color w:val="000000"/>
-          <w:sz w:val="24"/>
-          <w:szCs w:val="24"/>
-          <w:lang w:val="en-IN" w:eastAsia="en-IN"/>
-        </w:rPr>
-        <w:t>s</w:t>
-      </w:r>
-      <w:r>
-        <w:rPr>
-          <w:rFonts w:ascii="Cambria" w:hAnsi="Cambria" w:cs="Helvetica"/>
-          <w:color w:val="000000"/>
-          <w:sz w:val="24"/>
-          <w:szCs w:val="24"/>
-          <w:lang w:val="en-IN" w:eastAsia="en-IN"/>
-        </w:rPr>
-        <w:t xml:space="preserve"> mentioned in the Fu</w:t>
-      </w:r>
-      <w:r>
-        <w:rPr>
-          <w:rFonts w:ascii="Cambria" w:hAnsi="Cambria" w:cs="Helvetica"/>
-          <w:color w:val="000000"/>
-          <w:sz w:val="24"/>
-          <w:szCs w:val="24"/>
-          <w:lang w:val="en-IN" w:eastAsia="en-IN"/>
-        </w:rPr>
-        <w:t>nctional Specification document</w:t>
+        <w:t>Validate mandatory patient demographic data provided by the user by considering requirements mentioned in the Functional Specification document</w:t>
       </w:r>
     </w:p>
     <w:p>
@@ -2223,27 +2845,7 @@
           <w:szCs w:val="24"/>
           <w:lang w:val="en-IN" w:eastAsia="en-IN"/>
         </w:rPr>
-        <w:t>Connect to SQL database using JDBC and performing CRUD operation</w:t>
-      </w:r>
-      <w:r>
-        <w:rPr>
-          <w:rFonts w:ascii="Cambria" w:hAnsi="Cambria" w:cs="Helvetica"/>
-          <w:color w:val="000000"/>
-          <w:sz w:val="24"/>
-          <w:szCs w:val="24"/>
-          <w:lang w:val="en-IN" w:eastAsia="en-IN"/>
-        </w:rPr>
-        <w:t>s</w:t>
-      </w:r>
-      <w:r>
-        <w:rPr>
-          <w:rFonts w:ascii="Cambria" w:hAnsi="Cambria" w:cs="Helvetica"/>
-          <w:color w:val="000000"/>
-          <w:sz w:val="24"/>
-          <w:szCs w:val="24"/>
-          <w:lang w:val="en-IN" w:eastAsia="en-IN"/>
-        </w:rPr>
-        <w:t>. Handled error scenarios which are due to server unavailability, Primary key violation</w:t>
+        <w:t>Connect to SQL database using JDBC and performing CRUD operations. Handled error scenarios which are due to server unavailability, Primary key violation</w:t>
       </w:r>
     </w:p>
     <w:p>
@@ -2272,17 +2874,7 @@
           <w:szCs w:val="24"/>
           <w:lang w:val="en-IN" w:eastAsia="en-IN"/>
         </w:rPr>
-        <w:t>Involved in bug fixes</w:t>
-      </w:r>
-      <w:r>
-        <w:rPr>
-          <w:rFonts w:ascii="Cambria" w:hAnsi="Cambria" w:cs="Helvetica"/>
-          <w:color w:val="000000"/>
-          <w:sz w:val="24"/>
-          <w:szCs w:val="24"/>
-          <w:lang w:val="en-IN" w:eastAsia="en-IN"/>
-        </w:rPr>
-        <w:t xml:space="preserve"> in every iteration and integration releases</w:t>
+        <w:t>Involved in bug fixes in every iteration and integration releases</w:t>
       </w:r>
     </w:p>
     <w:p>
@@ -2311,87 +2903,7 @@
           <w:szCs w:val="24"/>
           <w:lang w:val="en-IN" w:eastAsia="en-IN"/>
         </w:rPr>
-        <w:t>I d</w:t>
-      </w:r>
-      <w:r>
-        <w:rPr>
-          <w:rFonts w:ascii="Cambria" w:hAnsi="Cambria" w:cs="Helvetica"/>
-          <w:color w:val="000000"/>
-          <w:sz w:val="24"/>
-          <w:szCs w:val="24"/>
-          <w:lang w:val="en-IN" w:eastAsia="en-IN"/>
-        </w:rPr>
-        <w:t>o not compromise on quality</w:t>
-      </w:r>
-      <w:r>
-        <w:rPr>
-          <w:rFonts w:ascii="Cambria" w:hAnsi="Cambria" w:cs="Helvetica"/>
-          <w:color w:val="000000"/>
-          <w:sz w:val="24"/>
-          <w:szCs w:val="24"/>
-          <w:lang w:val="en-IN" w:eastAsia="en-IN"/>
-        </w:rPr>
-        <w:t>,</w:t>
-      </w:r>
-      <w:r>
-        <w:rPr>
-          <w:rFonts w:ascii="Cambria" w:hAnsi="Cambria" w:cs="Helvetica"/>
-          <w:color w:val="000000"/>
-          <w:sz w:val="24"/>
-          <w:szCs w:val="24"/>
-          <w:lang w:val="en-IN" w:eastAsia="en-IN"/>
-        </w:rPr>
-        <w:t xml:space="preserve"> if the issue mandate</w:t>
-      </w:r>
-      <w:r>
-        <w:rPr>
-          <w:rFonts w:ascii="Cambria" w:hAnsi="Cambria" w:cs="Helvetica"/>
-          <w:color w:val="000000"/>
-          <w:sz w:val="24"/>
-          <w:szCs w:val="24"/>
-          <w:lang w:val="en-IN" w:eastAsia="en-IN"/>
-        </w:rPr>
-        <w:t>s</w:t>
-      </w:r>
-      <w:r>
-        <w:rPr>
-          <w:rFonts w:ascii="Cambria" w:hAnsi="Cambria" w:cs="Helvetica"/>
-          <w:color w:val="000000"/>
-          <w:sz w:val="24"/>
-          <w:szCs w:val="24"/>
-          <w:lang w:val="en-IN" w:eastAsia="en-IN"/>
-        </w:rPr>
-        <w:t xml:space="preserve"> update requirement</w:t>
-      </w:r>
-      <w:r>
-        <w:rPr>
-          <w:rFonts w:ascii="Cambria" w:hAnsi="Cambria" w:cs="Helvetica"/>
-          <w:color w:val="000000"/>
-          <w:sz w:val="24"/>
-          <w:szCs w:val="24"/>
-          <w:lang w:val="en-IN" w:eastAsia="en-IN"/>
-        </w:rPr>
-        <w:t xml:space="preserve"> by convincing System Engineer and other stakeholders also update the</w:t>
-      </w:r>
-      <w:r>
-        <w:rPr>
-          <w:rFonts w:ascii="Cambria" w:hAnsi="Cambria" w:cs="Helvetica"/>
-          <w:color w:val="000000"/>
-          <w:sz w:val="24"/>
-          <w:szCs w:val="24"/>
-          <w:lang w:val="en-IN" w:eastAsia="en-IN"/>
-        </w:rPr>
-        <w:t xml:space="preserve"> design, coding and unit testing</w:t>
-      </w:r>
-      <w:r>
-        <w:rPr>
-          <w:rFonts w:ascii="Cambria" w:hAnsi="Cambria" w:cs="Helvetica"/>
-          <w:color w:val="000000"/>
-          <w:sz w:val="24"/>
-          <w:szCs w:val="24"/>
-          <w:lang w:val="en-IN" w:eastAsia="en-IN"/>
-        </w:rPr>
-        <w:t xml:space="preserve"> using JUnit</w:t>
+        <w:t>I do not compromise on quality, if the issue mandates update requirement by convincing System Engineer and other stakeholders also update the design, coding and unit testing using JUnit</w:t>
       </w:r>
     </w:p>
     <w:p>
@@ -2420,37 +2932,7 @@
           <w:szCs w:val="24"/>
           <w:lang w:val="en-IN" w:eastAsia="en-IN"/>
         </w:rPr>
-        <w:t>Review the peers code</w:t>
-      </w:r>
-      <w:r>
-        <w:rPr>
-          <w:rFonts w:ascii="Cambria" w:hAnsi="Cambria" w:cs="Helvetica"/>
-          <w:color w:val="000000"/>
-          <w:sz w:val="24"/>
-          <w:szCs w:val="24"/>
-          <w:lang w:val="en-IN" w:eastAsia="en-IN"/>
-        </w:rPr>
-        <w:t xml:space="preserve"> in GitHub</w:t>
-      </w:r>
-      <w:r>
-        <w:rPr>
-          <w:rFonts w:ascii="Cambria" w:hAnsi="Cambria" w:cs="Helvetica"/>
-          <w:color w:val="000000"/>
-          <w:sz w:val="24"/>
-          <w:szCs w:val="24"/>
-          <w:lang w:val="en-IN" w:eastAsia="en-IN"/>
-        </w:rPr>
-        <w:t xml:space="preserve"> and finding the early defects</w:t>
-      </w:r>
-      <w:r>
-        <w:rPr>
-          <w:rFonts w:ascii="Cambria" w:hAnsi="Cambria" w:cs="Helvetica"/>
-          <w:color w:val="000000"/>
-          <w:sz w:val="24"/>
-          <w:szCs w:val="24"/>
-          <w:lang w:val="en-IN" w:eastAsia="en-IN"/>
-        </w:rPr>
-        <w:t xml:space="preserve"> in development stage</w:t>
+        <w:t>Review the peers code in GitHub and finding the early defects in development stage</w:t>
       </w:r>
     </w:p>
     <w:p>
@@ -2479,17 +2961,7 @@
           <w:szCs w:val="24"/>
           <w:lang w:val="en-IN" w:eastAsia="en-IN"/>
         </w:rPr>
-        <w:t xml:space="preserve">Raising the defects while </w:t>
-      </w:r>
-      <w:r>
-        <w:rPr>
-          <w:rFonts w:ascii="Cambria" w:hAnsi="Cambria" w:cs="Helvetica"/>
-          <w:color w:val="000000"/>
-          <w:sz w:val="24"/>
-          <w:szCs w:val="24"/>
-          <w:lang w:val="en-IN" w:eastAsia="en-IN"/>
-        </w:rPr>
-        <w:t xml:space="preserve">testing my responsible </w:t>
+        <w:t xml:space="preserve">Raising the defects while testing my responsible </w:t>
       </w:r>
       <w:proofErr w:type="spellStart"/>
       <w:r>
@@ -2540,37 +3012,7 @@
           <w:szCs w:val="24"/>
           <w:lang w:val="en-IN" w:eastAsia="en-IN"/>
         </w:rPr>
-        <w:t xml:space="preserve">Conducting </w:t>
-      </w:r>
-      <w:r>
-        <w:rPr>
-          <w:rFonts w:ascii="Cambria" w:hAnsi="Cambria" w:cs="Helvetica"/>
-          <w:color w:val="000000"/>
-          <w:sz w:val="24"/>
-          <w:szCs w:val="24"/>
-          <w:lang w:val="en-IN" w:eastAsia="en-IN"/>
-        </w:rPr>
-        <w:t xml:space="preserve">code </w:t>
-      </w:r>
-      <w:r>
-        <w:rPr>
-          <w:rFonts w:ascii="Cambria" w:hAnsi="Cambria" w:cs="Helvetica"/>
-          <w:color w:val="000000"/>
-          <w:sz w:val="24"/>
-          <w:szCs w:val="24"/>
-          <w:lang w:val="en-IN" w:eastAsia="en-IN"/>
-        </w:rPr>
-        <w:t>review meetings</w:t>
-      </w:r>
-      <w:r>
-        <w:rPr>
-          <w:rFonts w:ascii="Cambria" w:hAnsi="Cambria" w:cs="Helvetica"/>
-          <w:color w:val="000000"/>
-          <w:sz w:val="24"/>
-          <w:szCs w:val="24"/>
-          <w:lang w:val="en-IN" w:eastAsia="en-IN"/>
-        </w:rPr>
-        <w:t xml:space="preserve"> with peers, explain complete coding and get the feedback from the peers ready to accept any defects in the coding and design</w:t>
+        <w:t>Conducting code review meetings with peers, explain complete coding and get the feedback from the peers ready to accept any defects in the coding and design</w:t>
       </w:r>
     </w:p>
     <w:p>
@@ -2591,99 +3033,667 @@
     </w:p>
     <w:p>
       <w:pPr>
+        <w:jc w:val="both"/>
+        <w:rPr>
+          <w:rFonts w:ascii="Cambria" w:hAnsi="Cambria" w:cs="Calibri"/>
+          <w:spacing w:val="-6"/>
+          <w:sz w:val="22"/>
+          <w:szCs w:val="22"/>
+        </w:rPr>
+      </w:pPr>
+    </w:p>
+    <w:p>
+      <w:pPr>
+        <w:jc w:val="both"/>
+        <w:rPr>
+          <w:rFonts w:ascii="Cambria" w:hAnsi="Cambria" w:cs="Calibri"/>
+          <w:b/>
+          <w:spacing w:val="-6"/>
+          <w:sz w:val="22"/>
+          <w:szCs w:val="22"/>
+        </w:rPr>
+      </w:pPr>
+    </w:p>
+    <w:p>
+      <w:pPr>
+        <w:jc w:val="both"/>
+        <w:rPr>
+          <w:rFonts w:ascii="Cambria" w:hAnsi="Cambria" w:cs="Calibri"/>
+          <w:b/>
+          <w:spacing w:val="-6"/>
+          <w:sz w:val="22"/>
+          <w:szCs w:val="22"/>
+        </w:rPr>
+      </w:pPr>
+    </w:p>
+    <w:p>
+      <w:pPr>
+        <w:jc w:val="both"/>
+        <w:rPr>
+          <w:rFonts w:ascii="Cambria" w:hAnsi="Cambria" w:cs="Calibri"/>
+          <w:b/>
+          <w:spacing w:val="-6"/>
+          <w:sz w:val="22"/>
+          <w:szCs w:val="22"/>
+        </w:rPr>
+      </w:pPr>
+    </w:p>
+    <w:p>
+      <w:pPr>
+        <w:jc w:val="both"/>
+        <w:rPr>
+          <w:rFonts w:ascii="Cambria" w:hAnsi="Cambria" w:cs="Calibri"/>
+          <w:b/>
+          <w:spacing w:val="-6"/>
+          <w:sz w:val="22"/>
+          <w:szCs w:val="22"/>
+        </w:rPr>
+      </w:pPr>
+    </w:p>
+    <w:p>
+      <w:pPr>
+        <w:jc w:val="both"/>
+        <w:rPr>
+          <w:rFonts w:ascii="Cambria" w:hAnsi="Cambria" w:cs="Calibri"/>
+          <w:b/>
+          <w:spacing w:val="-6"/>
+          <w:sz w:val="22"/>
+          <w:szCs w:val="22"/>
+        </w:rPr>
+      </w:pPr>
+      <w:bookmarkStart w:id="0" w:name="_GoBack"/>
+      <w:bookmarkEnd w:id="0"/>
+    </w:p>
+    <w:p>
+      <w:pPr>
+        <w:jc w:val="both"/>
+        <w:rPr>
+          <w:rFonts w:ascii="Cambria" w:hAnsi="Cambria" w:cs="Calibri"/>
+          <w:b/>
+          <w:spacing w:val="-6"/>
+          <w:sz w:val="22"/>
+          <w:szCs w:val="22"/>
+        </w:rPr>
+      </w:pPr>
+      <w:r>
+        <w:rPr>
+          <w:rFonts w:ascii="Cambria" w:hAnsi="Cambria" w:cs="Calibri"/>
+          <w:b/>
+          <w:spacing w:val="-6"/>
+          <w:sz w:val="22"/>
+          <w:szCs w:val="22"/>
+        </w:rPr>
+        <w:t>PROJECT: #2</w:t>
+      </w:r>
+    </w:p>
+    <w:p>
+      <w:pPr>
+        <w:jc w:val="both"/>
+        <w:rPr>
+          <w:rFonts w:ascii="Cambria" w:hAnsi="Cambria" w:cs="Calibri"/>
+          <w:b/>
+          <w:spacing w:val="-6"/>
+          <w:sz w:val="22"/>
+          <w:szCs w:val="22"/>
+        </w:rPr>
+      </w:pPr>
+    </w:p>
+    <w:p>
+      <w:pPr>
+        <w:jc w:val="both"/>
+        <w:rPr>
+          <w:rFonts w:ascii="Cambria" w:hAnsi="Cambria"/>
+          <w:spacing w:val="-6"/>
+          <w:sz w:val="24"/>
+          <w:szCs w:val="24"/>
+          <w:lang w:eastAsia="en-GB"/>
+        </w:rPr>
+      </w:pPr>
+      <w:r>
+        <w:rPr>
+          <w:rFonts w:ascii="Cambria" w:hAnsi="Cambria"/>
+          <w:spacing w:val="-6"/>
+          <w:sz w:val="24"/>
+          <w:szCs w:val="24"/>
+          <w:lang w:eastAsia="en-GB"/>
+        </w:rPr>
+        <w:t>Title</w:t>
+      </w:r>
+      <w:r>
+        <w:rPr>
+          <w:rFonts w:ascii="Cambria" w:hAnsi="Cambria"/>
+          <w:spacing w:val="-6"/>
+          <w:sz w:val="24"/>
+          <w:szCs w:val="24"/>
+          <w:lang w:eastAsia="en-GB"/>
+        </w:rPr>
+        <w:tab/>
+      </w:r>
+      <w:r>
+        <w:rPr>
+          <w:rFonts w:ascii="Cambria" w:hAnsi="Cambria"/>
+          <w:spacing w:val="-6"/>
+          <w:sz w:val="24"/>
+          <w:szCs w:val="24"/>
+          <w:lang w:eastAsia="en-GB"/>
+        </w:rPr>
+        <w:tab/>
+      </w:r>
+      <w:r>
+        <w:rPr>
+          <w:rFonts w:ascii="Cambria" w:hAnsi="Cambria"/>
+          <w:spacing w:val="-6"/>
+          <w:sz w:val="24"/>
+          <w:szCs w:val="24"/>
+          <w:lang w:eastAsia="en-GB"/>
+        </w:rPr>
+        <w:tab/>
+        <w:t xml:space="preserve">:   Sales Order </w:t>
+      </w:r>
+      <w:proofErr w:type="gramStart"/>
+      <w:r>
+        <w:rPr>
+          <w:rFonts w:ascii="Cambria" w:hAnsi="Cambria"/>
+          <w:spacing w:val="-6"/>
+          <w:sz w:val="24"/>
+          <w:szCs w:val="24"/>
+          <w:lang w:eastAsia="en-GB"/>
+        </w:rPr>
+        <w:t>Management(</w:t>
+      </w:r>
+      <w:proofErr w:type="gramEnd"/>
+      <w:r>
+        <w:rPr>
+          <w:rFonts w:ascii="Cambria" w:hAnsi="Cambria"/>
+          <w:spacing w:val="-6"/>
+          <w:sz w:val="24"/>
+          <w:szCs w:val="24"/>
+          <w:lang w:eastAsia="en-GB"/>
+        </w:rPr>
+        <w:t>SOM)</w:t>
+      </w:r>
+    </w:p>
+    <w:p>
+      <w:pPr>
+        <w:jc w:val="both"/>
+        <w:rPr>
+          <w:rFonts w:ascii="Cambria" w:hAnsi="Cambria"/>
+          <w:spacing w:val="-6"/>
+          <w:sz w:val="24"/>
+          <w:szCs w:val="24"/>
+          <w:lang w:eastAsia="en-GB"/>
+        </w:rPr>
+      </w:pPr>
+      <w:r>
+        <w:rPr>
+          <w:rFonts w:ascii="Cambria" w:hAnsi="Cambria"/>
+          <w:spacing w:val="-6"/>
+          <w:sz w:val="24"/>
+          <w:szCs w:val="24"/>
+          <w:lang w:eastAsia="en-GB"/>
+        </w:rPr>
+        <w:t>Duration</w:t>
+      </w:r>
+      <w:r>
+        <w:rPr>
+          <w:rFonts w:ascii="Cambria" w:hAnsi="Cambria"/>
+          <w:spacing w:val="-6"/>
+          <w:sz w:val="24"/>
+          <w:szCs w:val="24"/>
+          <w:lang w:eastAsia="en-GB"/>
+        </w:rPr>
+        <w:tab/>
+      </w:r>
+      <w:r>
+        <w:rPr>
+          <w:rFonts w:ascii="Cambria" w:hAnsi="Cambria"/>
+          <w:spacing w:val="-6"/>
+          <w:sz w:val="24"/>
+          <w:szCs w:val="24"/>
+          <w:lang w:eastAsia="en-GB"/>
+        </w:rPr>
+        <w:tab/>
+        <w:t>:</w:t>
+      </w:r>
+      <w:r>
+        <w:rPr>
+          <w:rFonts w:ascii="Cambria" w:hAnsi="Cambria"/>
+          <w:spacing w:val="-6"/>
+          <w:sz w:val="24"/>
+          <w:szCs w:val="24"/>
+          <w:lang w:eastAsia="en-GB"/>
+        </w:rPr>
+        <w:t xml:space="preserve">   March 2013 </w:t>
+      </w:r>
+      <w:proofErr w:type="gramStart"/>
+      <w:r>
+        <w:rPr>
+          <w:rFonts w:ascii="Cambria" w:hAnsi="Cambria"/>
+          <w:spacing w:val="-6"/>
+          <w:sz w:val="24"/>
+          <w:szCs w:val="24"/>
+          <w:lang w:eastAsia="en-GB"/>
+        </w:rPr>
+        <w:t>to  February</w:t>
+      </w:r>
+      <w:proofErr w:type="gramEnd"/>
+      <w:r>
+        <w:rPr>
+          <w:rFonts w:ascii="Cambria" w:hAnsi="Cambria"/>
+          <w:spacing w:val="-6"/>
+          <w:sz w:val="24"/>
+          <w:szCs w:val="24"/>
+          <w:lang w:eastAsia="en-GB"/>
+        </w:rPr>
+        <w:t xml:space="preserve"> 2014</w:t>
+      </w:r>
+    </w:p>
+    <w:p>
+      <w:pPr>
+        <w:jc w:val="both"/>
+        <w:rPr>
+          <w:rFonts w:ascii="Cambria" w:hAnsi="Cambria"/>
+          <w:spacing w:val="-6"/>
+          <w:sz w:val="24"/>
+          <w:szCs w:val="24"/>
+          <w:lang w:eastAsia="en-GB"/>
+        </w:rPr>
+      </w:pPr>
+      <w:r>
+        <w:rPr>
+          <w:rFonts w:ascii="Cambria" w:hAnsi="Cambria"/>
+          <w:spacing w:val="-6"/>
+          <w:sz w:val="24"/>
+          <w:szCs w:val="24"/>
+          <w:lang w:eastAsia="en-GB"/>
+        </w:rPr>
+        <w:t>Operating System</w:t>
+      </w:r>
+      <w:r>
+        <w:rPr>
+          <w:rFonts w:ascii="Cambria" w:hAnsi="Cambria"/>
+          <w:spacing w:val="-6"/>
+          <w:sz w:val="24"/>
+          <w:szCs w:val="24"/>
+          <w:lang w:eastAsia="en-GB"/>
+        </w:rPr>
+        <w:tab/>
+        <w:t xml:space="preserve">:   Windows </w:t>
+      </w:r>
+    </w:p>
+    <w:p>
+      <w:pPr>
+        <w:rPr>
+          <w:rFonts w:ascii="Cambria" w:hAnsi="Cambria" w:cs="Calibri"/>
+          <w:spacing w:val="-6"/>
+          <w:sz w:val="24"/>
+          <w:szCs w:val="24"/>
+        </w:rPr>
+      </w:pPr>
+      <w:r>
+        <w:rPr>
+          <w:rFonts w:ascii="Cambria" w:hAnsi="Cambria" w:cs="Calibri"/>
+          <w:spacing w:val="-6"/>
+          <w:sz w:val="24"/>
+          <w:szCs w:val="24"/>
+        </w:rPr>
+        <w:t>Technologies</w:t>
+      </w:r>
+      <w:r>
+        <w:rPr>
+          <w:rFonts w:ascii="Cambria" w:hAnsi="Cambria" w:cs="Helvetica"/>
+          <w:bCs/>
+          <w:color w:val="000000"/>
+          <w:sz w:val="24"/>
+          <w:szCs w:val="24"/>
+          <w:shd w:val="clear" w:color="auto" w:fill="FFFFFF"/>
+        </w:rPr>
+        <w:tab/>
+      </w:r>
+      <w:r>
+        <w:rPr>
+          <w:rFonts w:ascii="Cambria" w:hAnsi="Cambria" w:cs="Helvetica"/>
+          <w:bCs/>
+          <w:color w:val="000000"/>
+          <w:sz w:val="24"/>
+          <w:szCs w:val="24"/>
+          <w:shd w:val="clear" w:color="auto" w:fill="FFFFFF"/>
+        </w:rPr>
+        <w:tab/>
+        <w:t>:</w:t>
+      </w:r>
+      <w:r>
+        <w:rPr>
+          <w:rStyle w:val="apple-converted-space"/>
+          <w:rFonts w:ascii="Cambria" w:hAnsi="Cambria" w:cs="Helvetica"/>
+          <w:color w:val="000000"/>
+          <w:sz w:val="24"/>
+          <w:szCs w:val="24"/>
+          <w:shd w:val="clear" w:color="auto" w:fill="FFFFFF"/>
+        </w:rPr>
+        <w:t> </w:t>
+      </w:r>
+      <w:r>
+        <w:rPr>
+          <w:rStyle w:val="apple-converted-space"/>
+          <w:rFonts w:ascii="Cambria" w:hAnsi="Cambria" w:cs="Helvetica"/>
+          <w:color w:val="000000"/>
+          <w:sz w:val="24"/>
+          <w:szCs w:val="24"/>
+          <w:shd w:val="clear" w:color="auto" w:fill="FFFFFF"/>
+        </w:rPr>
+        <w:t xml:space="preserve"> </w:t>
+      </w:r>
+      <w:r>
+        <w:rPr>
+          <w:rFonts w:ascii="Cambria" w:hAnsi="Cambria" w:cs="Helvetica"/>
+          <w:color w:val="000000"/>
+          <w:sz w:val="24"/>
+          <w:szCs w:val="24"/>
+          <w:shd w:val="clear" w:color="auto" w:fill="FFFFFF"/>
+        </w:rPr>
+        <w:t>J2EE,</w:t>
+      </w:r>
+      <w:r>
+        <w:rPr>
+          <w:rFonts w:ascii="Cambria" w:hAnsi="Cambria" w:cs="Helvetica"/>
+          <w:color w:val="000000"/>
+          <w:sz w:val="24"/>
+          <w:szCs w:val="24"/>
+          <w:shd w:val="clear" w:color="auto" w:fill="FFFFFF"/>
+        </w:rPr>
+        <w:t xml:space="preserve"> </w:t>
+      </w:r>
+      <w:r>
+        <w:rPr>
+          <w:rFonts w:ascii="Cambria" w:hAnsi="Cambria" w:cs="Helvetica"/>
+          <w:color w:val="000000"/>
+          <w:sz w:val="24"/>
+          <w:szCs w:val="24"/>
+        </w:rPr>
+        <w:t>HTML</w:t>
+      </w:r>
+      <w:r>
+        <w:rPr>
+          <w:rFonts w:ascii="Cambria" w:hAnsi="Cambria" w:cs="Helvetica"/>
+          <w:color w:val="000000"/>
+          <w:sz w:val="24"/>
+          <w:szCs w:val="24"/>
+        </w:rPr>
+        <w:t xml:space="preserve"> and </w:t>
+      </w:r>
+      <w:r>
+        <w:rPr>
+          <w:rFonts w:ascii="Cambria" w:hAnsi="Cambria" w:cs="Helvetica"/>
+          <w:color w:val="000000"/>
+          <w:sz w:val="24"/>
+          <w:szCs w:val="24"/>
+        </w:rPr>
+        <w:t>JDBC</w:t>
+      </w:r>
+      <w:r>
+        <w:rPr>
+          <w:rFonts w:ascii="Cambria" w:hAnsi="Cambria" w:cs="Helvetica"/>
+          <w:color w:val="000000"/>
+          <w:sz w:val="24"/>
+          <w:szCs w:val="24"/>
+        </w:rPr>
+        <w:br/>
+      </w:r>
+      <w:r>
+        <w:rPr>
+          <w:rFonts w:ascii="Cambria" w:hAnsi="Cambria" w:cs="Helvetica"/>
+          <w:bCs/>
+          <w:color w:val="000000"/>
+          <w:sz w:val="24"/>
+          <w:szCs w:val="24"/>
+          <w:shd w:val="clear" w:color="auto" w:fill="FFFFFF"/>
+        </w:rPr>
+        <w:t>Role</w:t>
+      </w:r>
+      <w:r>
+        <w:rPr>
+          <w:rFonts w:ascii="Cambria" w:hAnsi="Cambria" w:cs="Helvetica"/>
+          <w:bCs/>
+          <w:color w:val="000000"/>
+          <w:sz w:val="24"/>
+          <w:szCs w:val="24"/>
+          <w:shd w:val="clear" w:color="auto" w:fill="FFFFFF"/>
+        </w:rPr>
+        <w:tab/>
+      </w:r>
+      <w:r>
+        <w:rPr>
+          <w:rFonts w:ascii="Cambria" w:hAnsi="Cambria" w:cs="Helvetica"/>
+          <w:bCs/>
+          <w:color w:val="000000"/>
+          <w:sz w:val="24"/>
+          <w:szCs w:val="24"/>
+          <w:shd w:val="clear" w:color="auto" w:fill="FFFFFF"/>
+        </w:rPr>
+        <w:tab/>
+      </w:r>
+      <w:r>
+        <w:rPr>
+          <w:rFonts w:ascii="Cambria" w:hAnsi="Cambria" w:cs="Helvetica"/>
+          <w:bCs/>
+          <w:color w:val="000000"/>
+          <w:sz w:val="24"/>
+          <w:szCs w:val="24"/>
+          <w:shd w:val="clear" w:color="auto" w:fill="FFFFFF"/>
+        </w:rPr>
+        <w:tab/>
+        <w:t>:</w:t>
+      </w:r>
+      <w:r>
+        <w:rPr>
+          <w:rStyle w:val="apple-converted-space"/>
+          <w:rFonts w:ascii="Cambria" w:hAnsi="Cambria" w:cs="Helvetica"/>
+          <w:color w:val="000000"/>
+          <w:sz w:val="24"/>
+          <w:szCs w:val="24"/>
+          <w:shd w:val="clear" w:color="auto" w:fill="FFFFFF"/>
+        </w:rPr>
+        <w:t> </w:t>
+      </w:r>
+      <w:r>
+        <w:rPr>
+          <w:rStyle w:val="apple-converted-space"/>
+          <w:rFonts w:ascii="Cambria" w:hAnsi="Cambria" w:cs="Helvetica"/>
+          <w:color w:val="000000"/>
+          <w:sz w:val="24"/>
+          <w:szCs w:val="24"/>
+          <w:shd w:val="clear" w:color="auto" w:fill="FFFFFF"/>
+        </w:rPr>
+        <w:t xml:space="preserve"> </w:t>
+      </w:r>
+      <w:r>
+        <w:rPr>
+          <w:rFonts w:ascii="Cambria" w:hAnsi="Cambria" w:cs="Helvetica"/>
+          <w:color w:val="000000"/>
+          <w:sz w:val="24"/>
+          <w:szCs w:val="24"/>
+          <w:shd w:val="clear" w:color="auto" w:fill="FFFFFF"/>
+        </w:rPr>
+        <w:t>Application Development</w:t>
+      </w:r>
+    </w:p>
+    <w:p>
+      <w:pPr>
+        <w:jc w:val="both"/>
+        <w:rPr>
+          <w:rFonts w:ascii="Cambria" w:hAnsi="Cambria" w:cs="Calibri"/>
+          <w:b/>
+          <w:spacing w:val="-6"/>
+          <w:sz w:val="24"/>
+          <w:szCs w:val="24"/>
+        </w:rPr>
+      </w:pPr>
+    </w:p>
+    <w:p>
+      <w:pPr>
+        <w:ind w:left="2160" w:hanging="2160"/>
+        <w:jc w:val="both"/>
+        <w:rPr>
+          <w:rFonts w:ascii="Cambria" w:hAnsi="Cambria" w:cs="Calibri"/>
+          <w:b/>
+          <w:spacing w:val="-6"/>
+          <w:sz w:val="22"/>
+          <w:szCs w:val="22"/>
+        </w:rPr>
+      </w:pPr>
+    </w:p>
+    <w:p>
+      <w:pPr>
+        <w:jc w:val="both"/>
+        <w:rPr>
+          <w:rFonts w:ascii="Cambria" w:hAnsi="Cambria" w:cs="Calibri"/>
+          <w:b/>
+          <w:spacing w:val="-6"/>
+          <w:sz w:val="22"/>
+          <w:szCs w:val="22"/>
+        </w:rPr>
+      </w:pPr>
+    </w:p>
+    <w:p>
+      <w:pPr>
+        <w:jc w:val="both"/>
+        <w:rPr>
+          <w:rFonts w:ascii="Cambria" w:hAnsi="Cambria" w:cs="Calibri"/>
+          <w:b/>
+          <w:spacing w:val="-6"/>
+          <w:sz w:val="24"/>
+          <w:szCs w:val="24"/>
+        </w:rPr>
+      </w:pPr>
+      <w:r>
+        <w:rPr>
+          <w:rFonts w:ascii="Cambria" w:hAnsi="Cambria" w:cs="Calibri"/>
+          <w:b/>
+          <w:spacing w:val="-6"/>
+          <w:sz w:val="24"/>
+          <w:szCs w:val="24"/>
+        </w:rPr>
+        <w:t>Project Summary:</w:t>
+      </w:r>
+    </w:p>
+    <w:p>
+      <w:pPr>
+        <w:ind w:left="2160" w:hanging="2160"/>
+        <w:jc w:val="both"/>
+        <w:rPr>
+          <w:rFonts w:ascii="Cambria" w:hAnsi="Cambria" w:cs="Calibri"/>
+          <w:b/>
+          <w:spacing w:val="-6"/>
+          <w:sz w:val="24"/>
+          <w:szCs w:val="24"/>
+        </w:rPr>
+      </w:pPr>
+    </w:p>
+    <w:p>
+      <w:pPr>
+        <w:shd w:val="clear" w:color="auto" w:fill="FFFFFF"/>
+        <w:spacing w:line="390" w:lineRule="atLeast"/>
+        <w:ind w:right="45"/>
+        <w:rPr>
+          <w:rFonts w:ascii="Cambria" w:eastAsia="Calibri" w:hAnsi="Cambria" w:cs="Helvetica"/>
+          <w:color w:val="000000"/>
+          <w:sz w:val="24"/>
+          <w:szCs w:val="24"/>
+          <w:lang w:val="en-IN" w:eastAsia="en-IN"/>
+        </w:rPr>
+      </w:pPr>
+      <w:r>
+        <w:rPr>
+          <w:rFonts w:ascii="Cambria" w:eastAsia="Calibri" w:hAnsi="Cambria" w:cs="Helvetica"/>
+          <w:color w:val="000000"/>
+          <w:sz w:val="24"/>
+          <w:szCs w:val="24"/>
+          <w:lang w:val="en-IN" w:eastAsia="en-IN"/>
+        </w:rPr>
+        <w:t xml:space="preserve">CRM stands </w:t>
+      </w:r>
+      <w:proofErr w:type="gramStart"/>
+      <w:r>
+        <w:rPr>
+          <w:rFonts w:ascii="Cambria" w:eastAsia="Calibri" w:hAnsi="Cambria" w:cs="Helvetica"/>
+          <w:color w:val="000000"/>
+          <w:sz w:val="24"/>
+          <w:szCs w:val="24"/>
+          <w:lang w:val="en-IN" w:eastAsia="en-IN"/>
+        </w:rPr>
+        <w:t>for  Customer</w:t>
+      </w:r>
+      <w:proofErr w:type="gramEnd"/>
+      <w:r>
+        <w:rPr>
+          <w:rFonts w:ascii="Cambria" w:eastAsia="Calibri" w:hAnsi="Cambria" w:cs="Helvetica"/>
+          <w:color w:val="000000"/>
+          <w:sz w:val="24"/>
+          <w:szCs w:val="24"/>
+          <w:lang w:val="en-IN" w:eastAsia="en-IN"/>
+        </w:rPr>
+        <w:t xml:space="preserve"> Relationship Management ,this is a general term used in business which includes all aspects of managing relationship with the customer . It also includes customer, business customers, </w:t>
+      </w:r>
+      <w:proofErr w:type="gramStart"/>
+      <w:r>
+        <w:rPr>
+          <w:rFonts w:ascii="Cambria" w:eastAsia="Calibri" w:hAnsi="Cambria" w:cs="Helvetica"/>
+          <w:color w:val="000000"/>
+          <w:sz w:val="24"/>
+          <w:szCs w:val="24"/>
+          <w:lang w:val="en-IN" w:eastAsia="en-IN"/>
+        </w:rPr>
+        <w:t>sales ,</w:t>
+      </w:r>
+      <w:proofErr w:type="gramEnd"/>
+      <w:r>
+        <w:rPr>
+          <w:rFonts w:ascii="Cambria" w:eastAsia="Calibri" w:hAnsi="Cambria" w:cs="Helvetica"/>
+          <w:color w:val="000000"/>
+          <w:sz w:val="24"/>
+          <w:szCs w:val="24"/>
+          <w:lang w:val="en-IN" w:eastAsia="en-IN"/>
+        </w:rPr>
+        <w:t xml:space="preserve"> leads and also it mainly includes inventory management(quotation, purchase order, sales order and invoice) is also a webpage application which is used to track all customer </w:t>
+      </w:r>
+      <w:proofErr w:type="spellStart"/>
+      <w:r>
+        <w:rPr>
+          <w:rFonts w:ascii="Cambria" w:eastAsia="Calibri" w:hAnsi="Cambria" w:cs="Helvetica"/>
+          <w:color w:val="000000"/>
+          <w:sz w:val="24"/>
+          <w:szCs w:val="24"/>
+          <w:lang w:val="en-IN" w:eastAsia="en-IN"/>
+        </w:rPr>
+        <w:t>relared</w:t>
+      </w:r>
+      <w:proofErr w:type="spellEnd"/>
+      <w:r>
+        <w:rPr>
+          <w:rFonts w:ascii="Cambria" w:eastAsia="Calibri" w:hAnsi="Cambria" w:cs="Helvetica"/>
+          <w:color w:val="000000"/>
+          <w:sz w:val="24"/>
+          <w:szCs w:val="24"/>
+          <w:lang w:val="en-IN" w:eastAsia="en-IN"/>
+        </w:rPr>
+        <w:t xml:space="preserve"> data.</w:t>
+      </w:r>
+    </w:p>
+    <w:p>
+      <w:pPr>
         <w:pStyle w:val="ListParagraph"/>
         <w:shd w:val="clear" w:color="auto" w:fill="FFFFFF"/>
         <w:spacing w:line="390" w:lineRule="atLeast"/>
-        <w:ind w:right="45"/>
-        <w:rPr>
-          <w:rFonts w:ascii="Cambria" w:hAnsi="Cambria" w:cs="Helvetica"/>
-          <w:b/>
-          <w:color w:val="000000"/>
-          <w:sz w:val="24"/>
-          <w:szCs w:val="24"/>
-          <w:lang w:val="en-IN" w:eastAsia="en-IN"/>
-        </w:rPr>
-      </w:pPr>
-    </w:p>
-    <w:p>
-      <w:pPr>
-        <w:pStyle w:val="ListParagraph"/>
-        <w:numPr>
-          <w:ilvl w:val="0"/>
-          <w:numId w:val="22"/>
-        </w:numPr>
-        <w:shd w:val="clear" w:color="auto" w:fill="FFFFFF"/>
-        <w:spacing w:line="390" w:lineRule="atLeast"/>
-        <w:ind w:right="45"/>
-        <w:rPr>
-          <w:rFonts w:ascii="Cambria" w:hAnsi="Cambria" w:cs="Helvetica"/>
-          <w:b/>
-          <w:color w:val="000000"/>
-          <w:sz w:val="24"/>
-          <w:szCs w:val="24"/>
-          <w:lang w:val="en-IN" w:eastAsia="en-IN"/>
-        </w:rPr>
-      </w:pPr>
-      <w:r>
-        <w:rPr>
-          <w:rFonts w:ascii="Cambria" w:hAnsi="Cambria" w:cs="Helvetica"/>
-          <w:b/>
-          <w:color w:val="000000"/>
-          <w:sz w:val="24"/>
-          <w:szCs w:val="24"/>
-          <w:lang w:val="en-IN" w:eastAsia="en-IN"/>
-        </w:rPr>
-        <w:t>Sales Order Management</w:t>
-      </w:r>
-    </w:p>
-    <w:p>
-      <w:pPr>
-        <w:pStyle w:val="ListParagraph"/>
-        <w:shd w:val="clear" w:color="auto" w:fill="FFFFFF"/>
-        <w:spacing w:line="390" w:lineRule="atLeast"/>
-        <w:ind w:right="45"/>
-        <w:rPr>
-          <w:rFonts w:ascii="Cambria" w:hAnsi="Cambria" w:cs="Helvetica"/>
-          <w:i/>
-          <w:color w:val="000000"/>
-          <w:sz w:val="24"/>
-          <w:szCs w:val="24"/>
-          <w:lang w:val="en-IN" w:eastAsia="en-IN"/>
-        </w:rPr>
-      </w:pPr>
-      <w:r>
-        <w:rPr>
-          <w:rFonts w:ascii="Cambria" w:hAnsi="Cambria" w:cs="Helvetica"/>
-          <w:b/>
-          <w:color w:val="000000"/>
-          <w:sz w:val="24"/>
-          <w:szCs w:val="24"/>
-          <w:lang w:val="en-IN" w:eastAsia="en-IN"/>
-        </w:rPr>
-        <w:t xml:space="preserve">Software Engineer – </w:t>
-      </w:r>
-      <w:r>
-        <w:rPr>
-          <w:rFonts w:ascii="Cambria" w:hAnsi="Cambria" w:cs="Helvetica"/>
-          <w:i/>
-          <w:color w:val="000000"/>
-          <w:sz w:val="24"/>
-          <w:szCs w:val="24"/>
-          <w:lang w:val="en-IN" w:eastAsia="en-IN"/>
-        </w:rPr>
-        <w:t>Feb 2013</w:t>
-      </w:r>
-      <w:r>
-        <w:rPr>
-          <w:rFonts w:ascii="Cambria" w:hAnsi="Cambria" w:cs="Helvetica"/>
-          <w:i/>
-          <w:color w:val="000000"/>
-          <w:sz w:val="24"/>
-          <w:szCs w:val="24"/>
-          <w:lang w:val="en-IN" w:eastAsia="en-IN"/>
-        </w:rPr>
-        <w:t xml:space="preserve"> to Mar 2014</w:t>
-      </w:r>
+        <w:ind w:left="1080" w:right="45"/>
+        <w:rPr>
+          <w:rFonts w:ascii="Cambria" w:hAnsi="Cambria" w:cs="Helvetica"/>
+          <w:color w:val="000000"/>
+          <w:sz w:val="24"/>
+          <w:szCs w:val="24"/>
+          <w:lang w:val="en-IN" w:eastAsia="en-IN"/>
+        </w:rPr>
+      </w:pPr>
     </w:p>
     <w:p>
       <w:pPr>
@@ -2711,17 +3721,7 @@
           <w:szCs w:val="24"/>
           <w:lang w:val="en-IN" w:eastAsia="en-IN"/>
         </w:rPr>
-        <w:t xml:space="preserve">Design web application using HTML based on the </w:t>
-      </w:r>
-      <w:r>
-        <w:rPr>
-          <w:rFonts w:ascii="Cambria" w:hAnsi="Cambria" w:cs="Helvetica"/>
-          <w:color w:val="000000"/>
-          <w:sz w:val="24"/>
-          <w:szCs w:val="24"/>
-          <w:lang w:val="en-IN" w:eastAsia="en-IN"/>
-        </w:rPr>
-        <w:t>requirements gathered from customer</w:t>
+        <w:t>Design web application using HTML based on the requirements gathered from customer</w:t>
       </w:r>
     </w:p>
     <w:p>
@@ -2750,27 +3750,7 @@
           <w:szCs w:val="24"/>
           <w:lang w:val="en-IN" w:eastAsia="en-IN"/>
         </w:rPr>
-        <w:t>Leads module designing includes storing and retrieving of data from database</w:t>
-      </w:r>
-      <w:r>
-        <w:rPr>
-          <w:rFonts w:ascii="Cambria" w:hAnsi="Cambria" w:cs="Helvetica"/>
-          <w:color w:val="000000"/>
-          <w:sz w:val="24"/>
-          <w:szCs w:val="24"/>
-          <w:lang w:val="en-IN" w:eastAsia="en-IN"/>
-        </w:rPr>
-        <w:t xml:space="preserve"> using JDBC</w:t>
-      </w:r>
-      <w:r>
-        <w:rPr>
-          <w:rFonts w:ascii="Cambria" w:hAnsi="Cambria" w:cs="Helvetica"/>
-          <w:color w:val="000000"/>
-          <w:sz w:val="24"/>
-          <w:szCs w:val="24"/>
-          <w:lang w:val="en-IN" w:eastAsia="en-IN"/>
-        </w:rPr>
-        <w:t>, handling of exception scenarios</w:t>
+        <w:t>Leads module designing includes storing and retrieving of data from database using JDBC, handling of exception scenarios</w:t>
       </w:r>
     </w:p>
     <w:p>
@@ -2799,77 +3779,7 @@
           <w:szCs w:val="24"/>
           <w:lang w:val="en-IN" w:eastAsia="en-IN"/>
         </w:rPr>
-        <w:t>Involved in inventory modules l</w:t>
-      </w:r>
-      <w:r>
-        <w:rPr>
-          <w:rFonts w:ascii="Cambria" w:hAnsi="Cambria" w:cs="Helvetica"/>
-          <w:color w:val="000000"/>
-          <w:sz w:val="24"/>
-          <w:szCs w:val="24"/>
-          <w:lang w:val="en-IN" w:eastAsia="en-IN"/>
-        </w:rPr>
-        <w:t>i</w:t>
-      </w:r>
-      <w:r>
-        <w:rPr>
-          <w:rFonts w:ascii="Cambria" w:hAnsi="Cambria" w:cs="Helvetica"/>
-          <w:color w:val="000000"/>
-          <w:sz w:val="24"/>
-          <w:szCs w:val="24"/>
-          <w:lang w:val="en-IN" w:eastAsia="en-IN"/>
-        </w:rPr>
-        <w:t>ke Quotation, Purchase order, Sales order and Invoice</w:t>
-      </w:r>
-      <w:r>
-        <w:rPr>
-          <w:rFonts w:ascii="Cambria" w:hAnsi="Cambria" w:cs="Helvetica"/>
-          <w:color w:val="000000"/>
-          <w:sz w:val="24"/>
-          <w:szCs w:val="24"/>
-          <w:lang w:val="en-IN" w:eastAsia="en-IN"/>
-        </w:rPr>
-        <w:t xml:space="preserve"> </w:t>
-      </w:r>
-      <w:r>
-        <w:rPr>
-          <w:rFonts w:ascii="Cambria" w:hAnsi="Cambria" w:cs="Helvetica"/>
-          <w:color w:val="000000"/>
-          <w:sz w:val="24"/>
-          <w:szCs w:val="24"/>
-          <w:lang w:val="en-IN" w:eastAsia="en-IN"/>
-        </w:rPr>
-        <w:t>us</w:t>
-      </w:r>
-      <w:r>
-        <w:rPr>
-          <w:rFonts w:ascii="Cambria" w:hAnsi="Cambria" w:cs="Helvetica"/>
-          <w:color w:val="000000"/>
-          <w:sz w:val="24"/>
-          <w:szCs w:val="24"/>
-          <w:lang w:val="en-IN" w:eastAsia="en-IN"/>
-        </w:rPr>
-        <w:t>ing CORE</w:t>
-      </w:r>
-      <w:r>
-        <w:rPr>
-          <w:rFonts w:ascii="Cambria" w:hAnsi="Cambria" w:cs="Helvetica"/>
-          <w:color w:val="000000"/>
-          <w:sz w:val="24"/>
-          <w:szCs w:val="24"/>
-          <w:lang w:val="en-IN" w:eastAsia="en-IN"/>
-        </w:rPr>
-        <w:t xml:space="preserve"> JAVA</w:t>
-      </w:r>
-      <w:r>
-        <w:rPr>
-          <w:rFonts w:ascii="Cambria" w:hAnsi="Cambria" w:cs="Helvetica"/>
-          <w:color w:val="000000"/>
-          <w:sz w:val="24"/>
-          <w:szCs w:val="24"/>
-          <w:lang w:val="en-IN" w:eastAsia="en-IN"/>
-        </w:rPr>
-        <w:t xml:space="preserve">, Collections, Strings, </w:t>
+        <w:t xml:space="preserve">Involved in inventory modules like Quotation, Purchase order, Sales order and Invoice using CORE JAVA, Collections, Strings, </w:t>
       </w:r>
       <w:proofErr w:type="gramStart"/>
       <w:r>
@@ -3063,6 +3973,21 @@
     </w:p>
     <w:p>
       <w:pPr>
+        <w:pStyle w:val="ListParagraph"/>
+        <w:shd w:val="clear" w:color="auto" w:fill="FFFFFF"/>
+        <w:spacing w:line="390" w:lineRule="atLeast"/>
+        <w:ind w:left="1080" w:right="45"/>
+        <w:rPr>
+          <w:rFonts w:ascii="Cambria" w:hAnsi="Cambria" w:cs="Helvetica"/>
+          <w:color w:val="000000"/>
+          <w:sz w:val="24"/>
+          <w:szCs w:val="24"/>
+          <w:lang w:val="en-IN" w:eastAsia="en-IN"/>
+        </w:rPr>
+      </w:pPr>
+    </w:p>
+    <w:p>
+      <w:pPr>
         <w:jc w:val="both"/>
         <w:rPr>
           <w:rFonts w:ascii="Cambria" w:hAnsi="Cambria" w:cs="Calibri"/>
@@ -3087,6 +4012,37 @@
     </w:p>
     <w:p>
       <w:pPr>
+        <w:pBdr>
+          <w:top w:val="dotted" w:sz="4" w:space="1" w:color="auto"/>
+          <w:bottom w:val="dotted" w:sz="4" w:space="1" w:color="auto"/>
+        </w:pBdr>
+        <w:shd w:val="clear" w:color="auto" w:fill="17365D"/>
+        <w:jc w:val="center"/>
+        <w:rPr>
+          <w:rFonts w:ascii="Cambria" w:hAnsi="Cambria"/>
+          <w:b/>
+          <w:smallCaps/>
+          <w:color w:val="FFFFFF"/>
+          <w:spacing w:val="38"/>
+          <w:sz w:val="22"/>
+          <w:szCs w:val="22"/>
+        </w:rPr>
+      </w:pPr>
+      <w:r>
+        <w:rPr>
+          <w:rFonts w:ascii="Cambria" w:hAnsi="Cambria"/>
+          <w:b/>
+          <w:smallCaps/>
+          <w:color w:val="FFFFFF"/>
+          <w:spacing w:val="38"/>
+          <w:sz w:val="22"/>
+          <w:szCs w:val="22"/>
+        </w:rPr>
+        <w:t>EDUCATIONAL QUALIFICATION</w:t>
+      </w:r>
+    </w:p>
+    <w:p>
+      <w:pPr>
         <w:jc w:val="both"/>
         <w:rPr>
           <w:rFonts w:ascii="Cambria" w:hAnsi="Cambria" w:cs="Helvetica"/>
@@ -3097,17 +4053,6 @@
           <w:lang w:val="en-IN" w:eastAsia="en-IN"/>
         </w:rPr>
       </w:pPr>
-      <w:r>
-        <w:rPr>
-          <w:rFonts w:ascii="Cambria" w:hAnsi="Cambria" w:cs="Helvetica"/>
-          <w:b/>
-          <w:color w:val="000000"/>
-          <w:sz w:val="32"/>
-          <w:szCs w:val="24"/>
-          <w:lang w:val="en-IN" w:eastAsia="en-IN"/>
-        </w:rPr>
-        <w:t>Education:</w:t>
-      </w:r>
     </w:p>
     <w:p>
       <w:pPr>
@@ -3126,7 +4071,6 @@
         </w:tabs>
         <w:spacing w:after="0"/>
         <w:ind w:left="0"/>
-        <w:jc w:val="both"/>
         <w:rPr>
           <w:rFonts w:ascii="Cambria" w:hAnsi="Cambria"/>
           <w:spacing w:val="-6"/>
@@ -3153,7 +4097,7 @@
           <w:szCs w:val="24"/>
           <w:lang w:eastAsia="en-GB"/>
         </w:rPr>
-        <w:t xml:space="preserve">Master of Computer Science </w:t>
+        <w:t xml:space="preserve">Master </w:t>
       </w:r>
       <w:proofErr w:type="gramStart"/>
       <w:r>
@@ -3164,7 +4108,17 @@
           <w:szCs w:val="24"/>
           <w:lang w:eastAsia="en-GB"/>
         </w:rPr>
-        <w:t>Engineering  from</w:t>
+        <w:t>of</w:t>
+      </w:r>
+      <w:r>
+        <w:rPr>
+          <w:rFonts w:ascii="Cambria" w:hAnsi="Cambria"/>
+          <w:spacing w:val="-6"/>
+          <w:sz w:val="24"/>
+          <w:szCs w:val="24"/>
+          <w:lang w:eastAsia="en-GB"/>
+        </w:rPr>
+        <w:t xml:space="preserve">  Technology</w:t>
       </w:r>
       <w:proofErr w:type="gramEnd"/>
       <w:r>
@@ -3175,7 +4129,7 @@
           <w:szCs w:val="24"/>
           <w:lang w:eastAsia="en-GB"/>
         </w:rPr>
-        <w:t xml:space="preserve"> Jawaharlal Nehru Technological University</w:t>
+        <w:t xml:space="preserve"> in</w:t>
       </w:r>
       <w:r>
         <w:rPr>
@@ -3185,7 +4139,7 @@
           <w:szCs w:val="24"/>
           <w:lang w:eastAsia="en-GB"/>
         </w:rPr>
-        <w:t xml:space="preserve"> - 201</w:t>
+        <w:t xml:space="preserve"> Computer Science Engineering </w:t>
       </w:r>
       <w:r>
         <w:rPr>
@@ -3195,7 +4149,7 @@
           <w:szCs w:val="24"/>
           <w:lang w:eastAsia="en-GB"/>
         </w:rPr>
-        <w:t>1</w:t>
+        <w:t>(M. Tech)</w:t>
       </w:r>
       <w:r>
         <w:rPr>
@@ -3205,7 +4159,27 @@
           <w:szCs w:val="24"/>
           <w:lang w:eastAsia="en-GB"/>
         </w:rPr>
-        <w:t>.</w:t>
+        <w:t xml:space="preserve"> </w:t>
+      </w:r>
+      <w:r>
+        <w:rPr>
+          <w:rFonts w:ascii="Cambria" w:hAnsi="Cambria"/>
+          <w:spacing w:val="-6"/>
+          <w:sz w:val="24"/>
+          <w:szCs w:val="24"/>
+          <w:lang w:eastAsia="en-GB"/>
+        </w:rPr>
+        <w:t xml:space="preserve">in the year 2011 </w:t>
+      </w:r>
+      <w:r>
+        <w:rPr>
+          <w:rFonts w:ascii="Cambria" w:hAnsi="Cambria"/>
+          <w:spacing w:val="-6"/>
+          <w:sz w:val="24"/>
+          <w:szCs w:val="24"/>
+          <w:lang w:eastAsia="en-GB"/>
+        </w:rPr>
+        <w:t>from Jawaharlal Nehru Technological University.</w:t>
       </w:r>
     </w:p>
     <w:p>
@@ -3442,17 +4416,17 @@
   <w:abstractNum w:abstractNumId="1" w15:restartNumberingAfterBreak="0">
     <w:nsid w:val="0E7E37DE"/>
     <w:multiLevelType w:val="hybridMultilevel"/>
-    <w:tmpl w:val="EAA08C82"/>
-    <w:lvl w:ilvl="0" w:tplc="3BC42064">
-      <w:start w:val="1"/>
-      <w:numFmt w:val="bullet"/>
-      <w:lvlText w:val="•"/>
+    <w:tmpl w:val="5746B2BC"/>
+    <w:lvl w:ilvl="0" w:tplc="4009000B">
+      <w:start w:val="1"/>
+      <w:numFmt w:val="bullet"/>
+      <w:lvlText w:val=""/>
       <w:lvlJc w:val="left"/>
       <w:pPr>
         <w:ind w:left="720" w:hanging="360"/>
       </w:pPr>
       <w:rPr>
-        <w:rFonts w:ascii="Cambria" w:hAnsi="Cambria" w:hint="default"/>
+        <w:rFonts w:ascii="Wingdings" w:hAnsi="Wingdings" w:hint="default"/>
         <w:color w:val="auto"/>
       </w:rPr>
     </w:lvl>
@@ -3556,17 +4530,17 @@
   <w:abstractNum w:abstractNumId="2" w15:restartNumberingAfterBreak="0">
     <w:nsid w:val="11A10D4B"/>
     <w:multiLevelType w:val="hybridMultilevel"/>
-    <w:tmpl w:val="6212DC64"/>
-    <w:lvl w:ilvl="0" w:tplc="3BC42064">
-      <w:start w:val="1"/>
-      <w:numFmt w:val="bullet"/>
-      <w:lvlText w:val="•"/>
+    <w:tmpl w:val="0C6A7C1A"/>
+    <w:lvl w:ilvl="0" w:tplc="4009000B">
+      <w:start w:val="1"/>
+      <w:numFmt w:val="bullet"/>
+      <w:lvlText w:val=""/>
       <w:lvlJc w:val="left"/>
       <w:pPr>
         <w:ind w:left="360" w:hanging="360"/>
       </w:pPr>
       <w:rPr>
-        <w:rFonts w:ascii="Cambria" w:hAnsi="Cambria" w:hint="default"/>
+        <w:rFonts w:ascii="Wingdings" w:hAnsi="Wingdings" w:hint="default"/>
         <w:color w:val="auto"/>
       </w:rPr>
     </w:lvl>
@@ -4197,17 +5171,18 @@
   <w:abstractNum w:abstractNumId="7" w15:restartNumberingAfterBreak="0">
     <w:nsid w:val="3BD11059"/>
     <w:multiLevelType w:val="hybridMultilevel"/>
-    <w:tmpl w:val="5D7E29AA"/>
-    <w:lvl w:ilvl="0" w:tplc="40090001">
-      <w:start w:val="1"/>
-      <w:numFmt w:val="bullet"/>
-      <w:lvlText w:val=""/>
+    <w:tmpl w:val="025C047C"/>
+    <w:lvl w:ilvl="0" w:tplc="4009000B">
+      <w:start w:val="1"/>
+      <w:numFmt w:val="bullet"/>
+      <w:lvlText w:val=""/>
       <w:lvlJc w:val="left"/>
       <w:pPr>
         <w:ind w:left="720" w:hanging="360"/>
       </w:pPr>
       <w:rPr>
-        <w:rFonts w:ascii="Symbol" w:hAnsi="Symbol" w:hint="default"/>
+        <w:rFonts w:ascii="Wingdings" w:hAnsi="Wingdings" w:hint="default"/>
+        <w:sz w:val="28"/>
       </w:rPr>
     </w:lvl>
     <w:lvl w:ilvl="1" w:tplc="40090003" w:tentative="1">
@@ -5063,110 +6038,110 @@
   <w:abstractNum w:abstractNumId="14" w15:restartNumberingAfterBreak="0">
     <w:nsid w:val="5AF77365"/>
     <w:multiLevelType w:val="hybridMultilevel"/>
-    <w:tmpl w:val="7506E242"/>
-    <w:lvl w:ilvl="0" w:tplc="40090003">
+    <w:tmpl w:val="FFC6E8AA"/>
+    <w:lvl w:ilvl="0" w:tplc="4009000B">
+      <w:start w:val="1"/>
+      <w:numFmt w:val="bullet"/>
+      <w:lvlText w:val=""/>
+      <w:lvlJc w:val="left"/>
+      <w:pPr>
+        <w:ind w:left="720" w:hanging="360"/>
+      </w:pPr>
+      <w:rPr>
+        <w:rFonts w:ascii="Wingdings" w:hAnsi="Wingdings" w:hint="default"/>
+      </w:rPr>
+    </w:lvl>
+    <w:lvl w:ilvl="1" w:tplc="40090003" w:tentative="1">
       <w:start w:val="1"/>
       <w:numFmt w:val="bullet"/>
       <w:lvlText w:val="o"/>
       <w:lvlJc w:val="left"/>
       <w:pPr>
-        <w:ind w:left="1080" w:hanging="360"/>
+        <w:ind w:left="1440" w:hanging="360"/>
       </w:pPr>
       <w:rPr>
         <w:rFonts w:ascii="Courier New" w:hAnsi="Courier New" w:cs="Courier New" w:hint="default"/>
       </w:rPr>
     </w:lvl>
-    <w:lvl w:ilvl="1" w:tplc="40090003" w:tentative="1">
+    <w:lvl w:ilvl="2" w:tplc="40090005" w:tentative="1">
+      <w:start w:val="1"/>
+      <w:numFmt w:val="bullet"/>
+      <w:lvlText w:val=""/>
+      <w:lvlJc w:val="left"/>
+      <w:pPr>
+        <w:ind w:left="2160" w:hanging="360"/>
+      </w:pPr>
+      <w:rPr>
+        <w:rFonts w:ascii="Wingdings" w:hAnsi="Wingdings" w:hint="default"/>
+      </w:rPr>
+    </w:lvl>
+    <w:lvl w:ilvl="3" w:tplc="40090001" w:tentative="1">
+      <w:start w:val="1"/>
+      <w:numFmt w:val="bullet"/>
+      <w:lvlText w:val=""/>
+      <w:lvlJc w:val="left"/>
+      <w:pPr>
+        <w:ind w:left="2880" w:hanging="360"/>
+      </w:pPr>
+      <w:rPr>
+        <w:rFonts w:ascii="Symbol" w:hAnsi="Symbol" w:hint="default"/>
+      </w:rPr>
+    </w:lvl>
+    <w:lvl w:ilvl="4" w:tplc="40090003" w:tentative="1">
       <w:start w:val="1"/>
       <w:numFmt w:val="bullet"/>
       <w:lvlText w:val="o"/>
       <w:lvlJc w:val="left"/>
       <w:pPr>
-        <w:ind w:left="1800" w:hanging="360"/>
+        <w:ind w:left="3600" w:hanging="360"/>
       </w:pPr>
       <w:rPr>
         <w:rFonts w:ascii="Courier New" w:hAnsi="Courier New" w:cs="Courier New" w:hint="default"/>
       </w:rPr>
     </w:lvl>
-    <w:lvl w:ilvl="2" w:tplc="40090005" w:tentative="1">
+    <w:lvl w:ilvl="5" w:tplc="40090005" w:tentative="1">
       <w:start w:val="1"/>
       <w:numFmt w:val="bullet"/>
       <w:lvlText w:val=""/>
       <w:lvlJc w:val="left"/>
       <w:pPr>
-        <w:ind w:left="2520" w:hanging="360"/>
+        <w:ind w:left="4320" w:hanging="360"/>
       </w:pPr>
       <w:rPr>
         <w:rFonts w:ascii="Wingdings" w:hAnsi="Wingdings" w:hint="default"/>
       </w:rPr>
     </w:lvl>
-    <w:lvl w:ilvl="3" w:tplc="40090001" w:tentative="1">
-      <w:start w:val="1"/>
-      <w:numFmt w:val="bullet"/>
-      <w:lvlText w:val=""/>
-      <w:lvlJc w:val="left"/>
-      <w:pPr>
-        <w:ind w:left="3240" w:hanging="360"/>
-      </w:pPr>
-      <w:rPr>
-        <w:rFonts w:ascii="Symbol" w:hAnsi="Symbol" w:hint="default"/>
-      </w:rPr>
-    </w:lvl>
-    <w:lvl w:ilvl="4" w:tplc="40090003" w:tentative="1">
+    <w:lvl w:ilvl="6" w:tplc="40090001" w:tentative="1">
+      <w:start w:val="1"/>
+      <w:numFmt w:val="bullet"/>
+      <w:lvlText w:val=""/>
+      <w:lvlJc w:val="left"/>
+      <w:pPr>
+        <w:ind w:left="5040" w:hanging="360"/>
+      </w:pPr>
+      <w:rPr>
+        <w:rFonts w:ascii="Symbol" w:hAnsi="Symbol" w:hint="default"/>
+      </w:rPr>
+    </w:lvl>
+    <w:lvl w:ilvl="7" w:tplc="40090003" w:tentative="1">
       <w:start w:val="1"/>
       <w:numFmt w:val="bullet"/>
       <w:lvlText w:val="o"/>
       <w:lvlJc w:val="left"/>
       <w:pPr>
-        <w:ind w:left="3960" w:hanging="360"/>
+        <w:ind w:left="5760" w:hanging="360"/>
       </w:pPr>
       <w:rPr>
         <w:rFonts w:ascii="Courier New" w:hAnsi="Courier New" w:cs="Courier New" w:hint="default"/>
       </w:rPr>
     </w:lvl>
-    <w:lvl w:ilvl="5" w:tplc="40090005" w:tentative="1">
+    <w:lvl w:ilvl="8" w:tplc="40090005" w:tentative="1">
       <w:start w:val="1"/>
       <w:numFmt w:val="bullet"/>
       <w:lvlText w:val=""/>
       <w:lvlJc w:val="left"/>
       <w:pPr>
-        <w:ind w:left="4680" w:hanging="360"/>
-      </w:pPr>
-      <w:rPr>
-        <w:rFonts w:ascii="Wingdings" w:hAnsi="Wingdings" w:hint="default"/>
-      </w:rPr>
-    </w:lvl>
-    <w:lvl w:ilvl="6" w:tplc="40090001" w:tentative="1">
-      <w:start w:val="1"/>
-      <w:numFmt w:val="bullet"/>
-      <w:lvlText w:val=""/>
-      <w:lvlJc w:val="left"/>
-      <w:pPr>
-        <w:ind w:left="5400" w:hanging="360"/>
-      </w:pPr>
-      <w:rPr>
-        <w:rFonts w:ascii="Symbol" w:hAnsi="Symbol" w:hint="default"/>
-      </w:rPr>
-    </w:lvl>
-    <w:lvl w:ilvl="7" w:tplc="40090003" w:tentative="1">
-      <w:start w:val="1"/>
-      <w:numFmt w:val="bullet"/>
-      <w:lvlText w:val="o"/>
-      <w:lvlJc w:val="left"/>
-      <w:pPr>
-        <w:ind w:left="6120" w:hanging="360"/>
-      </w:pPr>
-      <w:rPr>
-        <w:rFonts w:ascii="Courier New" w:hAnsi="Courier New" w:cs="Courier New" w:hint="default"/>
-      </w:rPr>
-    </w:lvl>
-    <w:lvl w:ilvl="8" w:tplc="40090005" w:tentative="1">
-      <w:start w:val="1"/>
-      <w:numFmt w:val="bullet"/>
-      <w:lvlText w:val=""/>
-      <w:lvlJc w:val="left"/>
-      <w:pPr>
-        <w:ind w:left="6840" w:hanging="360"/>
+        <w:ind w:left="6480" w:hanging="360"/>
       </w:pPr>
       <w:rPr>
         <w:rFonts w:ascii="Wingdings" w:hAnsi="Wingdings" w:hint="default"/>
@@ -5539,111 +6514,111 @@
   <w:abstractNum w:abstractNumId="19" w15:restartNumberingAfterBreak="0">
     <w:nsid w:val="69F93E04"/>
     <w:multiLevelType w:val="hybridMultilevel"/>
-    <w:tmpl w:val="5EFAFE7A"/>
-    <w:lvl w:ilvl="0" w:tplc="40090003">
+    <w:tmpl w:val="5F48D132"/>
+    <w:lvl w:ilvl="0" w:tplc="4009000B">
+      <w:start w:val="1"/>
+      <w:numFmt w:val="bullet"/>
+      <w:lvlText w:val=""/>
+      <w:lvlJc w:val="left"/>
+      <w:pPr>
+        <w:ind w:left="720" w:hanging="360"/>
+      </w:pPr>
+      <w:rPr>
+        <w:rFonts w:ascii="Wingdings" w:hAnsi="Wingdings" w:hint="default"/>
+        <w:color w:val="auto"/>
+      </w:rPr>
+    </w:lvl>
+    <w:lvl w:ilvl="1" w:tplc="40090003" w:tentative="1">
       <w:start w:val="1"/>
       <w:numFmt w:val="bullet"/>
       <w:lvlText w:val="o"/>
       <w:lvlJc w:val="left"/>
       <w:pPr>
-        <w:ind w:left="1080" w:hanging="360"/>
+        <w:ind w:left="1440" w:hanging="360"/>
       </w:pPr>
       <w:rPr>
         <w:rFonts w:ascii="Courier New" w:hAnsi="Courier New" w:cs="Courier New" w:hint="default"/>
-        <w:color w:val="auto"/>
-      </w:rPr>
-    </w:lvl>
-    <w:lvl w:ilvl="1" w:tplc="40090003" w:tentative="1">
+      </w:rPr>
+    </w:lvl>
+    <w:lvl w:ilvl="2" w:tplc="40090005" w:tentative="1">
+      <w:start w:val="1"/>
+      <w:numFmt w:val="bullet"/>
+      <w:lvlText w:val=""/>
+      <w:lvlJc w:val="left"/>
+      <w:pPr>
+        <w:ind w:left="2160" w:hanging="360"/>
+      </w:pPr>
+      <w:rPr>
+        <w:rFonts w:ascii="Wingdings" w:hAnsi="Wingdings" w:hint="default"/>
+      </w:rPr>
+    </w:lvl>
+    <w:lvl w:ilvl="3" w:tplc="40090001" w:tentative="1">
+      <w:start w:val="1"/>
+      <w:numFmt w:val="bullet"/>
+      <w:lvlText w:val=""/>
+      <w:lvlJc w:val="left"/>
+      <w:pPr>
+        <w:ind w:left="2880" w:hanging="360"/>
+      </w:pPr>
+      <w:rPr>
+        <w:rFonts w:ascii="Symbol" w:hAnsi="Symbol" w:hint="default"/>
+      </w:rPr>
+    </w:lvl>
+    <w:lvl w:ilvl="4" w:tplc="40090003" w:tentative="1">
       <w:start w:val="1"/>
       <w:numFmt w:val="bullet"/>
       <w:lvlText w:val="o"/>
       <w:lvlJc w:val="left"/>
       <w:pPr>
-        <w:ind w:left="1800" w:hanging="360"/>
+        <w:ind w:left="3600" w:hanging="360"/>
       </w:pPr>
       <w:rPr>
         <w:rFonts w:ascii="Courier New" w:hAnsi="Courier New" w:cs="Courier New" w:hint="default"/>
       </w:rPr>
     </w:lvl>
-    <w:lvl w:ilvl="2" w:tplc="40090005" w:tentative="1">
+    <w:lvl w:ilvl="5" w:tplc="40090005" w:tentative="1">
       <w:start w:val="1"/>
       <w:numFmt w:val="bullet"/>
       <w:lvlText w:val=""/>
       <w:lvlJc w:val="left"/>
       <w:pPr>
-        <w:ind w:left="2520" w:hanging="360"/>
+        <w:ind w:left="4320" w:hanging="360"/>
       </w:pPr>
       <w:rPr>
         <w:rFonts w:ascii="Wingdings" w:hAnsi="Wingdings" w:hint="default"/>
       </w:rPr>
     </w:lvl>
-    <w:lvl w:ilvl="3" w:tplc="40090001" w:tentative="1">
-      <w:start w:val="1"/>
-      <w:numFmt w:val="bullet"/>
-      <w:lvlText w:val=""/>
-      <w:lvlJc w:val="left"/>
-      <w:pPr>
-        <w:ind w:left="3240" w:hanging="360"/>
-      </w:pPr>
-      <w:rPr>
-        <w:rFonts w:ascii="Symbol" w:hAnsi="Symbol" w:hint="default"/>
-      </w:rPr>
-    </w:lvl>
-    <w:lvl w:ilvl="4" w:tplc="40090003" w:tentative="1">
+    <w:lvl w:ilvl="6" w:tplc="40090001" w:tentative="1">
+      <w:start w:val="1"/>
+      <w:numFmt w:val="bullet"/>
+      <w:lvlText w:val=""/>
+      <w:lvlJc w:val="left"/>
+      <w:pPr>
+        <w:ind w:left="5040" w:hanging="360"/>
+      </w:pPr>
+      <w:rPr>
+        <w:rFonts w:ascii="Symbol" w:hAnsi="Symbol" w:hint="default"/>
+      </w:rPr>
+    </w:lvl>
+    <w:lvl w:ilvl="7" w:tplc="40090003" w:tentative="1">
       <w:start w:val="1"/>
       <w:numFmt w:val="bullet"/>
       <w:lvlText w:val="o"/>
       <w:lvlJc w:val="left"/>
       <w:pPr>
-        <w:ind w:left="3960" w:hanging="360"/>
+        <w:ind w:left="5760" w:hanging="360"/>
       </w:pPr>
       <w:rPr>
         <w:rFonts w:ascii="Courier New" w:hAnsi="Courier New" w:cs="Courier New" w:hint="default"/>
       </w:rPr>
     </w:lvl>
-    <w:lvl w:ilvl="5" w:tplc="40090005" w:tentative="1">
+    <w:lvl w:ilvl="8" w:tplc="40090005" w:tentative="1">
       <w:start w:val="1"/>
       <w:numFmt w:val="bullet"/>
       <w:lvlText w:val=""/>
       <w:lvlJc w:val="left"/>
       <w:pPr>
-        <w:ind w:left="4680" w:hanging="360"/>
-      </w:pPr>
-      <w:rPr>
-        <w:rFonts w:ascii="Wingdings" w:hAnsi="Wingdings" w:hint="default"/>
-      </w:rPr>
-    </w:lvl>
-    <w:lvl w:ilvl="6" w:tplc="40090001" w:tentative="1">
-      <w:start w:val="1"/>
-      <w:numFmt w:val="bullet"/>
-      <w:lvlText w:val=""/>
-      <w:lvlJc w:val="left"/>
-      <w:pPr>
-        <w:ind w:left="5400" w:hanging="360"/>
-      </w:pPr>
-      <w:rPr>
-        <w:rFonts w:ascii="Symbol" w:hAnsi="Symbol" w:hint="default"/>
-      </w:rPr>
-    </w:lvl>
-    <w:lvl w:ilvl="7" w:tplc="40090003" w:tentative="1">
-      <w:start w:val="1"/>
-      <w:numFmt w:val="bullet"/>
-      <w:lvlText w:val="o"/>
-      <w:lvlJc w:val="left"/>
-      <w:pPr>
-        <w:ind w:left="6120" w:hanging="360"/>
-      </w:pPr>
-      <w:rPr>
-        <w:rFonts w:ascii="Courier New" w:hAnsi="Courier New" w:cs="Courier New" w:hint="default"/>
-      </w:rPr>
-    </w:lvl>
-    <w:lvl w:ilvl="8" w:tplc="40090005" w:tentative="1">
-      <w:start w:val="1"/>
-      <w:numFmt w:val="bullet"/>
-      <w:lvlText w:val=""/>
-      <w:lvlJc w:val="left"/>
-      <w:pPr>
-        <w:ind w:left="6840" w:hanging="360"/>
+        <w:ind w:left="6480" w:hanging="360"/>
       </w:pPr>
       <w:rPr>
         <w:rFonts w:ascii="Wingdings" w:hAnsi="Wingdings" w:hint="default"/>
@@ -7444,7 +8419,7 @@
 </file>
 
 <file path=customXml/itemProps1.xml><?xml version="1.0" encoding="utf-8"?>
-<ds:datastoreItem xmlns:ds="http://schemas.openxmlformats.org/officeDocument/2006/customXml" ds:itemID="{33512BB8-2849-44B6-8F6D-42F04B6CCB8B}">
+<ds:datastoreItem xmlns:ds="http://schemas.openxmlformats.org/officeDocument/2006/customXml" ds:itemID="{CB8F212E-94E8-42A8-84F6-D934287F93D1}">
   <ds:schemaRefs>
     <ds:schemaRef ds:uri="http://schemas.openxmlformats.org/officeDocument/2006/bibliography"/>
   </ds:schemaRefs>

</xml_diff>